<commit_message>
econ90080 assignment and ecom90025 materials
</commit_message>
<xml_diff>
--- a/2025/S2/ECON90080/assignments/assignment_1/answers.docx
+++ b/2025/S2/ECON90080/assignments/assignment_1/answers.docx
@@ -229,7 +229,63 @@
           <w:sz w:val="22"/>
           <w:szCs w:val="22"/>
         </w:rPr>
-        <w:t xml:space="preserve"> Figure 1 compares the growth rate profiles between calculation methods. There is very minimal difference between them and is only observable when growth is extremely high (i.e. during the large spikes during the mid-1970s and COVID-19 periods).</w:t>
+        <w:t xml:space="preserve"> Figure 1 compares the growth rate profiles between calculation methods. There </w:t>
+      </w:r>
+      <w:r>
+        <w:rPr>
+          <w:sz w:val="22"/>
+          <w:szCs w:val="22"/>
+        </w:rPr>
+        <w:t>are</w:t>
+      </w:r>
+      <w:r>
+        <w:rPr>
+          <w:sz w:val="22"/>
+          <w:szCs w:val="22"/>
+        </w:rPr>
+        <w:t xml:space="preserve"> very minimal difference</w:t>
+      </w:r>
+      <w:r>
+        <w:rPr>
+          <w:sz w:val="22"/>
+          <w:szCs w:val="22"/>
+        </w:rPr>
+        <w:t>s</w:t>
+      </w:r>
+      <w:r>
+        <w:rPr>
+          <w:sz w:val="22"/>
+          <w:szCs w:val="22"/>
+        </w:rPr>
+        <w:t xml:space="preserve"> between them and is only</w:t>
+      </w:r>
+      <w:r>
+        <w:rPr>
+          <w:sz w:val="22"/>
+          <w:szCs w:val="22"/>
+        </w:rPr>
+        <w:t xml:space="preserve"> just</w:t>
+      </w:r>
+      <w:r>
+        <w:rPr>
+          <w:sz w:val="22"/>
+          <w:szCs w:val="22"/>
+        </w:rPr>
+        <w:t xml:space="preserve"> observable when growth is extremely high (i.e. during the large spikes during the </w:t>
+      </w:r>
+      <w:r>
+        <w:rPr>
+          <w:sz w:val="22"/>
+          <w:szCs w:val="22"/>
+        </w:rPr>
+        <w:t xml:space="preserve">1960s and </w:t>
+      </w:r>
+      <w:r>
+        <w:rPr>
+          <w:sz w:val="22"/>
+          <w:szCs w:val="22"/>
+        </w:rPr>
+        <w:t>1970s and COVID-19 periods).</w:t>
       </w:r>
     </w:p>
     <w:p>
@@ -2592,7 +2648,25 @@
           <w:sz w:val="22"/>
           <w:szCs w:val="22"/>
         </w:rPr>
-        <w:t xml:space="preserve">To derive optimality conditions, we must solve the Lagrangian for </w:t>
+        <w:t xml:space="preserve">To derive optimality conditions, we must solve the </w:t>
+      </w:r>
+      <w:proofErr w:type="spellStart"/>
+      <w:r>
+        <w:rPr>
+          <w:iCs/>
+          <w:sz w:val="22"/>
+          <w:szCs w:val="22"/>
+        </w:rPr>
+        <w:t>Lagrangian</w:t>
+      </w:r>
+      <w:proofErr w:type="spellEnd"/>
+      <w:r>
+        <w:rPr>
+          <w:iCs/>
+          <w:sz w:val="22"/>
+          <w:szCs w:val="22"/>
+        </w:rPr>
+        <w:t xml:space="preserve"> for </w:t>
       </w:r>
       <w:r>
         <w:rPr>
@@ -3177,15 +3251,7 @@
                   <w:sz w:val="22"/>
                   <w:szCs w:val="22"/>
                 </w:rPr>
-                <m:t>β</m:t>
-              </m:r>
-              <m:r>
-                <w:rPr>
-                  <w:rFonts w:ascii="Cambria Math" w:eastAsiaTheme="minorEastAsia" w:hAnsi="Cambria Math"/>
-                  <w:sz w:val="22"/>
-                  <w:szCs w:val="22"/>
-                </w:rPr>
-                <m:t>-1</m:t>
+                <m:t>β-1</m:t>
               </m:r>
             </m:sup>
           </m:sSup>
@@ -3360,15 +3426,7 @@
                       <w:sz w:val="22"/>
                       <w:szCs w:val="22"/>
                     </w:rPr>
-                    <m:t>t</m:t>
-                  </m:r>
-                  <m:r>
-                    <w:rPr>
-                      <w:rFonts w:ascii="Cambria Math" w:hAnsi="Cambria Math"/>
-                      <w:sz w:val="22"/>
-                      <w:szCs w:val="22"/>
-                    </w:rPr>
-                    <m:t>+1</m:t>
+                    <m:t>t+1</m:t>
                   </m:r>
                 </m:sub>
                 <m:sup>
@@ -3726,15 +3784,7 @@
                   <w:sz w:val="22"/>
                   <w:szCs w:val="22"/>
                 </w:rPr>
-                <m:t>∂</m:t>
-              </m:r>
-              <m:r>
-                <w:rPr>
-                  <w:rFonts w:ascii="Cambria Math" w:hAnsi="Cambria Math"/>
-                  <w:sz w:val="22"/>
-                  <w:szCs w:val="22"/>
-                </w:rPr>
-                <m:t>λ</m:t>
+                <m:t>∂λ</m:t>
               </m:r>
             </m:den>
           </m:f>
@@ -5169,15 +5219,7 @@
               <w:sz w:val="22"/>
               <w:szCs w:val="22"/>
             </w:rPr>
-            <m:t xml:space="preserve">    </m:t>
-          </m:r>
-          <m:r>
-            <w:rPr>
-              <w:rFonts w:ascii="Cambria Math" w:eastAsiaTheme="minorEastAsia" w:hAnsi="Cambria Math"/>
-              <w:sz w:val="22"/>
-              <w:szCs w:val="22"/>
-            </w:rPr>
-            <m:t xml:space="preserve"> </m:t>
+            <m:t xml:space="preserve">     </m:t>
           </m:r>
           <m:sSub>
             <m:sSubPr>
@@ -5568,7 +5610,7 @@
                 <w:sz w:val="22"/>
                 <w:szCs w:val="22"/>
               </w:rPr>
-              <m:t>=</m:t>
+              <m:t>≡</m:t>
             </m:r>
             <m:sSub>
               <m:sSubPr>
@@ -5692,15 +5734,7 @@
                   <w:sz w:val="22"/>
                   <w:szCs w:val="22"/>
                 </w:rPr>
-                <m:t>∂</m:t>
-              </m:r>
-              <m:r>
-                <w:rPr>
-                  <w:rFonts w:ascii="Cambria Math" w:hAnsi="Cambria Math"/>
-                  <w:sz w:val="22"/>
-                  <w:szCs w:val="22"/>
-                </w:rPr>
-                <m:t>L</m:t>
+                <m:t>∂L</m:t>
               </m:r>
             </m:den>
           </m:f>
@@ -5874,15 +5908,7 @@
                   <w:sz w:val="22"/>
                   <w:szCs w:val="22"/>
                 </w:rPr>
-                <m:t>∂</m:t>
-              </m:r>
-              <m:r>
-                <w:rPr>
-                  <w:rFonts w:ascii="Cambria Math" w:hAnsi="Cambria Math"/>
-                  <w:sz w:val="22"/>
-                  <w:szCs w:val="22"/>
-                </w:rPr>
-                <m:t>K</m:t>
+                <m:t>∂K</m:t>
               </m:r>
             </m:den>
           </m:f>
@@ -6320,15 +6346,7 @@
                   <w:sz w:val="22"/>
                   <w:szCs w:val="22"/>
                 </w:rPr>
-                <m:t>1</m:t>
-              </m:r>
-              <m:r>
-                <w:rPr>
-                  <w:rFonts w:ascii="Cambria Math" w:eastAsiaTheme="minorEastAsia" w:hAnsi="Cambria Math"/>
-                  <w:sz w:val="22"/>
-                  <w:szCs w:val="22"/>
-                </w:rPr>
-                <m:t xml:space="preserve"> </m:t>
+                <m:t xml:space="preserve">1 </m:t>
               </m:r>
               <m:ctrlPr>
                 <w:rPr>
@@ -7320,10 +7338,974 @@
     <w:p>
       <w:pPr>
         <w:rPr>
+          <w:rFonts w:eastAsiaTheme="minorEastAsia"/>
           <w:sz w:val="22"/>
           <w:szCs w:val="22"/>
         </w:rPr>
       </w:pPr>
+      <w:r>
+        <w:rPr>
+          <w:sz w:val="22"/>
+          <w:szCs w:val="22"/>
+        </w:rPr>
+        <w:t xml:space="preserve">Using the expression </w:t>
+      </w:r>
+      <m:oMath>
+        <m:sSub>
+          <m:sSubPr>
+            <m:ctrlPr>
+              <w:rPr>
+                <w:rFonts w:ascii="Cambria Math" w:hAnsi="Cambria Math"/>
+                <w:i/>
+                <w:sz w:val="22"/>
+                <w:szCs w:val="22"/>
+              </w:rPr>
+            </m:ctrlPr>
+          </m:sSubPr>
+          <m:e>
+            <m:r>
+              <w:rPr>
+                <w:rFonts w:ascii="Cambria Math" w:hAnsi="Cambria Math"/>
+                <w:sz w:val="22"/>
+                <w:szCs w:val="22"/>
+              </w:rPr>
+              <m:t>k</m:t>
+            </m:r>
+          </m:e>
+          <m:sub>
+            <m:r>
+              <w:rPr>
+                <w:rFonts w:ascii="Cambria Math" w:hAnsi="Cambria Math"/>
+                <w:sz w:val="22"/>
+                <w:szCs w:val="22"/>
+              </w:rPr>
+              <m:t>t</m:t>
+            </m:r>
+          </m:sub>
+        </m:sSub>
+      </m:oMath>
+      <w:r>
+        <w:rPr>
+          <w:rFonts w:eastAsiaTheme="minorEastAsia"/>
+          <w:sz w:val="22"/>
+          <w:szCs w:val="22"/>
+        </w:rPr>
+        <w:t xml:space="preserve"> defined above, we express the MPL in per capita terms again:</w:t>
+      </w:r>
+    </w:p>
+    <w:p>
+      <w:pPr>
+        <w:rPr>
+          <w:rFonts w:eastAsiaTheme="minorEastAsia"/>
+          <w:sz w:val="22"/>
+          <w:szCs w:val="22"/>
+        </w:rPr>
+      </w:pPr>
+      <m:oMathPara>
+        <m:oMath>
+          <m:r>
+            <w:rPr>
+              <w:rFonts w:ascii="Cambria Math" w:hAnsi="Cambria Math"/>
+              <w:sz w:val="22"/>
+              <w:szCs w:val="22"/>
+            </w:rPr>
+            <m:t>MPL=</m:t>
+          </m:r>
+          <m:sSub>
+            <m:sSubPr>
+              <m:ctrlPr>
+                <w:rPr>
+                  <w:rFonts w:ascii="Cambria Math" w:hAnsi="Cambria Math"/>
+                  <w:i/>
+                  <w:sz w:val="22"/>
+                  <w:szCs w:val="22"/>
+                </w:rPr>
+              </m:ctrlPr>
+            </m:sSubPr>
+            <m:e>
+              <m:r>
+                <w:rPr>
+                  <w:rFonts w:ascii="Cambria Math" w:hAnsi="Cambria Math"/>
+                  <w:sz w:val="22"/>
+                  <w:szCs w:val="22"/>
+                </w:rPr>
+                <m:t>w</m:t>
+              </m:r>
+            </m:e>
+            <m:sub>
+              <m:r>
+                <w:rPr>
+                  <w:rFonts w:ascii="Cambria Math" w:hAnsi="Cambria Math"/>
+                  <w:sz w:val="22"/>
+                  <w:szCs w:val="22"/>
+                </w:rPr>
+                <m:t>t</m:t>
+              </m:r>
+            </m:sub>
+          </m:sSub>
+          <m:r>
+            <w:rPr>
+              <w:rFonts w:ascii="Cambria Math" w:hAnsi="Cambria Math"/>
+              <w:sz w:val="22"/>
+              <w:szCs w:val="22"/>
+            </w:rPr>
+            <m:t>=</m:t>
+          </m:r>
+          <m:d>
+            <m:dPr>
+              <m:ctrlPr>
+                <w:rPr>
+                  <w:rFonts w:ascii="Cambria Math" w:hAnsi="Cambria Math"/>
+                  <w:i/>
+                  <w:sz w:val="22"/>
+                  <w:szCs w:val="22"/>
+                </w:rPr>
+              </m:ctrlPr>
+            </m:dPr>
+            <m:e>
+              <m:r>
+                <w:rPr>
+                  <w:rFonts w:ascii="Cambria Math" w:hAnsi="Cambria Math"/>
+                  <w:sz w:val="22"/>
+                  <w:szCs w:val="22"/>
+                </w:rPr>
+                <m:t>1-α</m:t>
+              </m:r>
+            </m:e>
+          </m:d>
+          <m:r>
+            <w:rPr>
+              <w:rFonts w:ascii="Cambria Math" w:hAnsi="Cambria Math"/>
+              <w:sz w:val="22"/>
+              <w:szCs w:val="22"/>
+            </w:rPr>
+            <m:t>z</m:t>
+          </m:r>
+          <m:sSubSup>
+            <m:sSubSupPr>
+              <m:ctrlPr>
+                <w:rPr>
+                  <w:rFonts w:ascii="Cambria Math" w:hAnsi="Cambria Math"/>
+                  <w:i/>
+                  <w:sz w:val="22"/>
+                  <w:szCs w:val="22"/>
+                </w:rPr>
+              </m:ctrlPr>
+            </m:sSubSupPr>
+            <m:e>
+              <m:r>
+                <w:rPr>
+                  <w:rFonts w:ascii="Cambria Math" w:hAnsi="Cambria Math"/>
+                  <w:sz w:val="22"/>
+                  <w:szCs w:val="22"/>
+                </w:rPr>
+                <m:t>k</m:t>
+              </m:r>
+            </m:e>
+            <m:sub>
+              <m:r>
+                <w:rPr>
+                  <w:rFonts w:ascii="Cambria Math" w:hAnsi="Cambria Math"/>
+                  <w:sz w:val="22"/>
+                  <w:szCs w:val="22"/>
+                </w:rPr>
+                <m:t>t</m:t>
+              </m:r>
+            </m:sub>
+            <m:sup>
+              <m:r>
+                <w:rPr>
+                  <w:rFonts w:ascii="Cambria Math" w:hAnsi="Cambria Math"/>
+                  <w:sz w:val="22"/>
+                  <w:szCs w:val="22"/>
+                </w:rPr>
+                <m:t>α</m:t>
+              </m:r>
+            </m:sup>
+          </m:sSubSup>
+        </m:oMath>
+      </m:oMathPara>
+    </w:p>
+    <w:p>
+      <w:pPr>
+        <w:rPr>
+          <w:rFonts w:eastAsiaTheme="minorEastAsia"/>
+          <w:sz w:val="22"/>
+          <w:szCs w:val="22"/>
+        </w:rPr>
+      </w:pPr>
+      <w:r>
+        <w:rPr>
+          <w:rFonts w:eastAsiaTheme="minorEastAsia"/>
+          <w:sz w:val="22"/>
+          <w:szCs w:val="22"/>
+        </w:rPr>
+        <w:t xml:space="preserve">We also know households consume a fraction </w:t>
+      </w:r>
+      <m:oMath>
+        <m:r>
+          <w:rPr>
+            <w:rFonts w:ascii="Cambria Math" w:eastAsiaTheme="minorEastAsia" w:hAnsi="Cambria Math"/>
+            <w:sz w:val="22"/>
+            <w:szCs w:val="22"/>
+          </w:rPr>
+          <m:t>β</m:t>
+        </m:r>
+      </m:oMath>
+      <w:r>
+        <w:rPr>
+          <w:rFonts w:eastAsiaTheme="minorEastAsia"/>
+          <w:sz w:val="22"/>
+          <w:szCs w:val="22"/>
+        </w:rPr>
+        <w:t xml:space="preserve"> of their income and save the rest:</w:t>
+      </w:r>
+    </w:p>
+    <w:p>
+      <w:pPr>
+        <w:rPr>
+          <w:rFonts w:eastAsiaTheme="minorEastAsia"/>
+          <w:sz w:val="22"/>
+          <w:szCs w:val="22"/>
+        </w:rPr>
+      </w:pPr>
+      <m:oMathPara>
+        <m:oMath>
+          <m:sSubSup>
+            <m:sSubSupPr>
+              <m:ctrlPr>
+                <w:rPr>
+                  <w:rFonts w:ascii="Cambria Math" w:eastAsiaTheme="minorEastAsia" w:hAnsi="Cambria Math"/>
+                  <w:i/>
+                  <w:sz w:val="22"/>
+                  <w:szCs w:val="22"/>
+                </w:rPr>
+              </m:ctrlPr>
+            </m:sSubSupPr>
+            <m:e>
+              <m:r>
+                <w:rPr>
+                  <w:rFonts w:ascii="Cambria Math" w:eastAsiaTheme="minorEastAsia" w:hAnsi="Cambria Math"/>
+                  <w:sz w:val="22"/>
+                  <w:szCs w:val="22"/>
+                </w:rPr>
+                <m:t>c</m:t>
+              </m:r>
+            </m:e>
+            <m:sub>
+              <m:r>
+                <w:rPr>
+                  <w:rFonts w:ascii="Cambria Math" w:eastAsiaTheme="minorEastAsia" w:hAnsi="Cambria Math"/>
+                  <w:sz w:val="22"/>
+                  <w:szCs w:val="22"/>
+                </w:rPr>
+                <m:t>t</m:t>
+              </m:r>
+            </m:sub>
+            <m:sup>
+              <m:r>
+                <w:rPr>
+                  <w:rFonts w:ascii="Cambria Math" w:eastAsiaTheme="minorEastAsia" w:hAnsi="Cambria Math"/>
+                  <w:sz w:val="22"/>
+                  <w:szCs w:val="22"/>
+                </w:rPr>
+                <m:t>y</m:t>
+              </m:r>
+            </m:sup>
+          </m:sSubSup>
+          <m:r>
+            <w:rPr>
+              <w:rFonts w:ascii="Cambria Math" w:eastAsiaTheme="minorEastAsia" w:hAnsi="Cambria Math"/>
+              <w:sz w:val="22"/>
+              <w:szCs w:val="22"/>
+            </w:rPr>
+            <m:t>=β</m:t>
+          </m:r>
+          <m:sSub>
+            <m:sSubPr>
+              <m:ctrlPr>
+                <w:rPr>
+                  <w:rFonts w:ascii="Cambria Math" w:eastAsiaTheme="minorEastAsia" w:hAnsi="Cambria Math"/>
+                  <w:i/>
+                  <w:sz w:val="22"/>
+                  <w:szCs w:val="22"/>
+                </w:rPr>
+              </m:ctrlPr>
+            </m:sSubPr>
+            <m:e>
+              <m:r>
+                <w:rPr>
+                  <w:rFonts w:ascii="Cambria Math" w:eastAsiaTheme="minorEastAsia" w:hAnsi="Cambria Math"/>
+                  <w:sz w:val="22"/>
+                  <w:szCs w:val="22"/>
+                </w:rPr>
+                <m:t>w</m:t>
+              </m:r>
+            </m:e>
+            <m:sub>
+              <m:r>
+                <w:rPr>
+                  <w:rFonts w:ascii="Cambria Math" w:eastAsiaTheme="minorEastAsia" w:hAnsi="Cambria Math"/>
+                  <w:sz w:val="22"/>
+                  <w:szCs w:val="22"/>
+                </w:rPr>
+                <m:t>t</m:t>
+              </m:r>
+            </m:sub>
+          </m:sSub>
+        </m:oMath>
+      </m:oMathPara>
+    </w:p>
+    <w:p>
+      <w:pPr>
+        <w:rPr>
+          <w:rFonts w:eastAsiaTheme="minorEastAsia"/>
+          <w:sz w:val="22"/>
+          <w:szCs w:val="22"/>
+        </w:rPr>
+      </w:pPr>
+      <m:oMathPara>
+        <m:oMath>
+          <m:sSub>
+            <m:sSubPr>
+              <m:ctrlPr>
+                <w:rPr>
+                  <w:rFonts w:ascii="Cambria Math" w:hAnsi="Cambria Math"/>
+                  <w:i/>
+                  <w:sz w:val="22"/>
+                  <w:szCs w:val="22"/>
+                </w:rPr>
+              </m:ctrlPr>
+            </m:sSubPr>
+            <m:e>
+              <m:r>
+                <w:rPr>
+                  <w:rFonts w:ascii="Cambria Math" w:hAnsi="Cambria Math"/>
+                  <w:sz w:val="22"/>
+                  <w:szCs w:val="22"/>
+                </w:rPr>
+                <m:t>a</m:t>
+              </m:r>
+            </m:e>
+            <m:sub>
+              <m:r>
+                <w:rPr>
+                  <w:rFonts w:ascii="Cambria Math" w:hAnsi="Cambria Math"/>
+                  <w:sz w:val="22"/>
+                  <w:szCs w:val="22"/>
+                </w:rPr>
+                <m:t>t+1</m:t>
+              </m:r>
+            </m:sub>
+          </m:sSub>
+          <m:r>
+            <w:rPr>
+              <w:rFonts w:ascii="Cambria Math" w:hAnsi="Cambria Math"/>
+              <w:sz w:val="22"/>
+              <w:szCs w:val="22"/>
+            </w:rPr>
+            <m:t>=</m:t>
+          </m:r>
+          <m:d>
+            <m:dPr>
+              <m:ctrlPr>
+                <w:rPr>
+                  <w:rFonts w:ascii="Cambria Math" w:hAnsi="Cambria Math"/>
+                  <w:i/>
+                  <w:sz w:val="22"/>
+                  <w:szCs w:val="22"/>
+                </w:rPr>
+              </m:ctrlPr>
+            </m:dPr>
+            <m:e>
+              <m:r>
+                <w:rPr>
+                  <w:rFonts w:ascii="Cambria Math" w:hAnsi="Cambria Math"/>
+                  <w:sz w:val="22"/>
+                  <w:szCs w:val="22"/>
+                </w:rPr>
+                <m:t>1-β</m:t>
+              </m:r>
+            </m:e>
+          </m:d>
+          <m:sSub>
+            <m:sSubPr>
+              <m:ctrlPr>
+                <w:rPr>
+                  <w:rFonts w:ascii="Cambria Math" w:hAnsi="Cambria Math"/>
+                  <w:i/>
+                  <w:sz w:val="22"/>
+                  <w:szCs w:val="22"/>
+                </w:rPr>
+              </m:ctrlPr>
+            </m:sSubPr>
+            <m:e>
+              <m:r>
+                <w:rPr>
+                  <w:rFonts w:ascii="Cambria Math" w:hAnsi="Cambria Math"/>
+                  <w:sz w:val="22"/>
+                  <w:szCs w:val="22"/>
+                </w:rPr>
+                <m:t>w</m:t>
+              </m:r>
+            </m:e>
+            <m:sub>
+              <m:r>
+                <w:rPr>
+                  <w:rFonts w:ascii="Cambria Math" w:hAnsi="Cambria Math"/>
+                  <w:sz w:val="22"/>
+                  <w:szCs w:val="22"/>
+                </w:rPr>
+                <m:t>t</m:t>
+              </m:r>
+            </m:sub>
+          </m:sSub>
+        </m:oMath>
+      </m:oMathPara>
+    </w:p>
+    <w:p>
+      <w:pPr>
+        <w:rPr>
+          <w:rFonts w:eastAsiaTheme="minorEastAsia"/>
+          <w:sz w:val="22"/>
+          <w:szCs w:val="22"/>
+        </w:rPr>
+      </w:pPr>
+      <w:r>
+        <w:rPr>
+          <w:rFonts w:eastAsiaTheme="minorEastAsia"/>
+          <w:sz w:val="22"/>
+          <w:szCs w:val="22"/>
+        </w:rPr>
+        <w:t>And with full depreciation (</w:t>
+      </w:r>
+      <m:oMath>
+        <m:r>
+          <w:rPr>
+            <w:rFonts w:ascii="Cambria Math" w:eastAsiaTheme="minorEastAsia" w:hAnsi="Cambria Math"/>
+            <w:sz w:val="22"/>
+            <w:szCs w:val="22"/>
+          </w:rPr>
+          <m:t>δ=1</m:t>
+        </m:r>
+      </m:oMath>
+      <w:r>
+        <w:rPr>
+          <w:rFonts w:eastAsiaTheme="minorEastAsia"/>
+          <w:sz w:val="22"/>
+          <w:szCs w:val="22"/>
+        </w:rPr>
+        <w:t>), tomorrow’s capital stock equal’s today’s savings:</w:t>
+      </w:r>
+    </w:p>
+    <w:p>
+      <w:pPr>
+        <w:rPr>
+          <w:rFonts w:eastAsiaTheme="minorEastAsia"/>
+          <w:sz w:val="22"/>
+          <w:szCs w:val="22"/>
+        </w:rPr>
+      </w:pPr>
+      <m:oMathPara>
+        <m:oMath>
+          <m:sSub>
+            <m:sSubPr>
+              <m:ctrlPr>
+                <w:rPr>
+                  <w:rFonts w:ascii="Cambria Math" w:eastAsiaTheme="minorEastAsia" w:hAnsi="Cambria Math"/>
+                  <w:i/>
+                  <w:sz w:val="22"/>
+                  <w:szCs w:val="22"/>
+                </w:rPr>
+              </m:ctrlPr>
+            </m:sSubPr>
+            <m:e>
+              <m:r>
+                <w:rPr>
+                  <w:rFonts w:ascii="Cambria Math" w:eastAsiaTheme="minorEastAsia" w:hAnsi="Cambria Math"/>
+                  <w:sz w:val="22"/>
+                  <w:szCs w:val="22"/>
+                </w:rPr>
+                <m:t>k</m:t>
+              </m:r>
+            </m:e>
+            <m:sub>
+              <m:r>
+                <w:rPr>
+                  <w:rFonts w:ascii="Cambria Math" w:eastAsiaTheme="minorEastAsia" w:hAnsi="Cambria Math"/>
+                  <w:sz w:val="22"/>
+                  <w:szCs w:val="22"/>
+                </w:rPr>
+                <m:t xml:space="preserve">t+1 </m:t>
+              </m:r>
+            </m:sub>
+          </m:sSub>
+          <m:r>
+            <w:rPr>
+              <w:rFonts w:ascii="Cambria Math" w:eastAsiaTheme="minorEastAsia" w:hAnsi="Cambria Math"/>
+              <w:sz w:val="22"/>
+              <w:szCs w:val="22"/>
+            </w:rPr>
+            <m:t>=</m:t>
+          </m:r>
+          <m:sSub>
+            <m:sSubPr>
+              <m:ctrlPr>
+                <w:rPr>
+                  <w:rFonts w:ascii="Cambria Math" w:eastAsiaTheme="minorEastAsia" w:hAnsi="Cambria Math"/>
+                  <w:i/>
+                  <w:sz w:val="22"/>
+                  <w:szCs w:val="22"/>
+                </w:rPr>
+              </m:ctrlPr>
+            </m:sSubPr>
+            <m:e>
+              <m:r>
+                <w:rPr>
+                  <w:rFonts w:ascii="Cambria Math" w:eastAsiaTheme="minorEastAsia" w:hAnsi="Cambria Math"/>
+                  <w:sz w:val="22"/>
+                  <w:szCs w:val="22"/>
+                </w:rPr>
+                <m:t>a</m:t>
+              </m:r>
+            </m:e>
+            <m:sub>
+              <m:r>
+                <w:rPr>
+                  <w:rFonts w:ascii="Cambria Math" w:eastAsiaTheme="minorEastAsia" w:hAnsi="Cambria Math"/>
+                  <w:sz w:val="22"/>
+                  <w:szCs w:val="22"/>
+                </w:rPr>
+                <m:t>t+1</m:t>
+              </m:r>
+            </m:sub>
+          </m:sSub>
+        </m:oMath>
+      </m:oMathPara>
+    </w:p>
+    <w:p>
+      <w:pPr>
+        <w:rPr>
+          <w:rFonts w:eastAsiaTheme="minorEastAsia"/>
+          <w:sz w:val="22"/>
+          <w:szCs w:val="22"/>
+        </w:rPr>
+      </w:pPr>
+      <w:r>
+        <w:rPr>
+          <w:rFonts w:eastAsiaTheme="minorEastAsia"/>
+          <w:sz w:val="22"/>
+          <w:szCs w:val="22"/>
+        </w:rPr>
+        <w:t xml:space="preserve">Therefore, we can define </w:t>
+      </w:r>
+      <m:oMath>
+        <m:sSub>
+          <m:sSubPr>
+            <m:ctrlPr>
+              <w:rPr>
+                <w:rFonts w:ascii="Cambria Math" w:eastAsiaTheme="minorEastAsia" w:hAnsi="Cambria Math"/>
+                <w:i/>
+                <w:sz w:val="22"/>
+                <w:szCs w:val="22"/>
+              </w:rPr>
+            </m:ctrlPr>
+          </m:sSubPr>
+          <m:e>
+            <m:r>
+              <w:rPr>
+                <w:rFonts w:ascii="Cambria Math" w:eastAsiaTheme="minorEastAsia" w:hAnsi="Cambria Math"/>
+                <w:sz w:val="22"/>
+                <w:szCs w:val="22"/>
+              </w:rPr>
+              <m:t>k</m:t>
+            </m:r>
+          </m:e>
+          <m:sub>
+            <m:r>
+              <w:rPr>
+                <w:rFonts w:ascii="Cambria Math" w:eastAsiaTheme="minorEastAsia" w:hAnsi="Cambria Math"/>
+                <w:sz w:val="22"/>
+                <w:szCs w:val="22"/>
+              </w:rPr>
+              <m:t>t+1</m:t>
+            </m:r>
+          </m:sub>
+        </m:sSub>
+      </m:oMath>
+      <w:r>
+        <w:rPr>
+          <w:rFonts w:eastAsiaTheme="minorEastAsia"/>
+          <w:sz w:val="22"/>
+          <w:szCs w:val="22"/>
+        </w:rPr>
+        <w:t xml:space="preserve"> in terms of savings and wages:</w:t>
+      </w:r>
+    </w:p>
+    <w:p>
+      <w:pPr>
+        <w:rPr>
+          <w:rFonts w:eastAsiaTheme="minorEastAsia"/>
+          <w:sz w:val="22"/>
+          <w:szCs w:val="22"/>
+        </w:rPr>
+      </w:pPr>
+      <m:oMathPara>
+        <m:oMath>
+          <m:sSub>
+            <m:sSubPr>
+              <m:ctrlPr>
+                <w:rPr>
+                  <w:rFonts w:ascii="Cambria Math" w:eastAsiaTheme="minorEastAsia" w:hAnsi="Cambria Math"/>
+                  <w:i/>
+                  <w:sz w:val="22"/>
+                  <w:szCs w:val="22"/>
+                </w:rPr>
+              </m:ctrlPr>
+            </m:sSubPr>
+            <m:e>
+              <m:r>
+                <w:rPr>
+                  <w:rFonts w:ascii="Cambria Math" w:eastAsiaTheme="minorEastAsia" w:hAnsi="Cambria Math"/>
+                  <w:sz w:val="22"/>
+                  <w:szCs w:val="22"/>
+                </w:rPr>
+                <m:t>k</m:t>
+              </m:r>
+            </m:e>
+            <m:sub>
+              <m:r>
+                <w:rPr>
+                  <w:rFonts w:ascii="Cambria Math" w:eastAsiaTheme="minorEastAsia" w:hAnsi="Cambria Math"/>
+                  <w:sz w:val="22"/>
+                  <w:szCs w:val="22"/>
+                </w:rPr>
+                <m:t>t+1</m:t>
+              </m:r>
+            </m:sub>
+          </m:sSub>
+          <m:r>
+            <w:rPr>
+              <w:rFonts w:ascii="Cambria Math" w:eastAsiaTheme="minorEastAsia" w:hAnsi="Cambria Math"/>
+              <w:sz w:val="22"/>
+              <w:szCs w:val="22"/>
+            </w:rPr>
+            <m:t>=</m:t>
+          </m:r>
+          <m:d>
+            <m:dPr>
+              <m:ctrlPr>
+                <w:rPr>
+                  <w:rFonts w:ascii="Cambria Math" w:eastAsiaTheme="minorEastAsia" w:hAnsi="Cambria Math"/>
+                  <w:i/>
+                  <w:sz w:val="22"/>
+                  <w:szCs w:val="22"/>
+                </w:rPr>
+              </m:ctrlPr>
+            </m:dPr>
+            <m:e>
+              <m:r>
+                <w:rPr>
+                  <w:rFonts w:ascii="Cambria Math" w:eastAsiaTheme="minorEastAsia" w:hAnsi="Cambria Math"/>
+                  <w:sz w:val="22"/>
+                  <w:szCs w:val="22"/>
+                </w:rPr>
+                <m:t>1-β</m:t>
+              </m:r>
+            </m:e>
+          </m:d>
+          <m:sSub>
+            <m:sSubPr>
+              <m:ctrlPr>
+                <w:rPr>
+                  <w:rFonts w:ascii="Cambria Math" w:eastAsiaTheme="minorEastAsia" w:hAnsi="Cambria Math"/>
+                  <w:i/>
+                  <w:sz w:val="22"/>
+                  <w:szCs w:val="22"/>
+                </w:rPr>
+              </m:ctrlPr>
+            </m:sSubPr>
+            <m:e>
+              <m:r>
+                <w:rPr>
+                  <w:rFonts w:ascii="Cambria Math" w:eastAsiaTheme="minorEastAsia" w:hAnsi="Cambria Math"/>
+                  <w:sz w:val="22"/>
+                  <w:szCs w:val="22"/>
+                </w:rPr>
+                <m:t>w</m:t>
+              </m:r>
+            </m:e>
+            <m:sub>
+              <m:r>
+                <w:rPr>
+                  <w:rFonts w:ascii="Cambria Math" w:eastAsiaTheme="minorEastAsia" w:hAnsi="Cambria Math"/>
+                  <w:sz w:val="22"/>
+                  <w:szCs w:val="22"/>
+                </w:rPr>
+                <m:t>t</m:t>
+              </m:r>
+            </m:sub>
+          </m:sSub>
+        </m:oMath>
+      </m:oMathPara>
+    </w:p>
+    <w:p>
+      <w:pPr>
+        <w:rPr>
+          <w:rFonts w:eastAsiaTheme="minorEastAsia"/>
+          <w:sz w:val="22"/>
+          <w:szCs w:val="22"/>
+        </w:rPr>
+      </w:pPr>
+      <m:oMathPara>
+        <m:oMath>
+          <m:sSub>
+            <m:sSubPr>
+              <m:ctrlPr>
+                <w:rPr>
+                  <w:rFonts w:ascii="Cambria Math" w:eastAsiaTheme="minorEastAsia" w:hAnsi="Cambria Math"/>
+                  <w:i/>
+                  <w:sz w:val="22"/>
+                  <w:szCs w:val="22"/>
+                </w:rPr>
+              </m:ctrlPr>
+            </m:sSubPr>
+            <m:e>
+              <m:r>
+                <w:rPr>
+                  <w:rFonts w:ascii="Cambria Math" w:eastAsiaTheme="minorEastAsia" w:hAnsi="Cambria Math"/>
+                  <w:sz w:val="22"/>
+                  <w:szCs w:val="22"/>
+                </w:rPr>
+                <m:t>k</m:t>
+              </m:r>
+            </m:e>
+            <m:sub>
+              <m:r>
+                <w:rPr>
+                  <w:rFonts w:ascii="Cambria Math" w:eastAsiaTheme="minorEastAsia" w:hAnsi="Cambria Math"/>
+                  <w:sz w:val="22"/>
+                  <w:szCs w:val="22"/>
+                </w:rPr>
+                <m:t>t+1</m:t>
+              </m:r>
+            </m:sub>
+          </m:sSub>
+          <m:r>
+            <w:rPr>
+              <w:rFonts w:ascii="Cambria Math" w:eastAsiaTheme="minorEastAsia" w:hAnsi="Cambria Math"/>
+              <w:sz w:val="22"/>
+              <w:szCs w:val="22"/>
+            </w:rPr>
+            <m:t>=</m:t>
+          </m:r>
+          <m:d>
+            <m:dPr>
+              <m:ctrlPr>
+                <w:rPr>
+                  <w:rFonts w:ascii="Cambria Math" w:eastAsiaTheme="minorEastAsia" w:hAnsi="Cambria Math"/>
+                  <w:i/>
+                  <w:sz w:val="22"/>
+                  <w:szCs w:val="22"/>
+                </w:rPr>
+              </m:ctrlPr>
+            </m:dPr>
+            <m:e>
+              <m:r>
+                <w:rPr>
+                  <w:rFonts w:ascii="Cambria Math" w:eastAsiaTheme="minorEastAsia" w:hAnsi="Cambria Math"/>
+                  <w:sz w:val="22"/>
+                  <w:szCs w:val="22"/>
+                </w:rPr>
+                <m:t>1-β</m:t>
+              </m:r>
+            </m:e>
+          </m:d>
+          <m:d>
+            <m:dPr>
+              <m:ctrlPr>
+                <w:rPr>
+                  <w:rFonts w:ascii="Cambria Math" w:eastAsiaTheme="minorEastAsia" w:hAnsi="Cambria Math"/>
+                  <w:i/>
+                  <w:sz w:val="22"/>
+                  <w:szCs w:val="22"/>
+                </w:rPr>
+              </m:ctrlPr>
+            </m:dPr>
+            <m:e>
+              <m:r>
+                <w:rPr>
+                  <w:rFonts w:ascii="Cambria Math" w:eastAsiaTheme="minorEastAsia" w:hAnsi="Cambria Math"/>
+                  <w:sz w:val="22"/>
+                  <w:szCs w:val="22"/>
+                </w:rPr>
+                <m:t>1-α</m:t>
+              </m:r>
+            </m:e>
+          </m:d>
+          <m:r>
+            <w:rPr>
+              <w:rFonts w:ascii="Cambria Math" w:eastAsiaTheme="minorEastAsia" w:hAnsi="Cambria Math"/>
+              <w:sz w:val="22"/>
+              <w:szCs w:val="22"/>
+            </w:rPr>
+            <m:t>z</m:t>
+          </m:r>
+          <m:sSubSup>
+            <m:sSubSupPr>
+              <m:ctrlPr>
+                <w:rPr>
+                  <w:rFonts w:ascii="Cambria Math" w:eastAsiaTheme="minorEastAsia" w:hAnsi="Cambria Math"/>
+                  <w:i/>
+                  <w:sz w:val="22"/>
+                  <w:szCs w:val="22"/>
+                </w:rPr>
+              </m:ctrlPr>
+            </m:sSubSupPr>
+            <m:e>
+              <m:r>
+                <w:rPr>
+                  <w:rFonts w:ascii="Cambria Math" w:eastAsiaTheme="minorEastAsia" w:hAnsi="Cambria Math"/>
+                  <w:sz w:val="22"/>
+                  <w:szCs w:val="22"/>
+                </w:rPr>
+                <m:t>k</m:t>
+              </m:r>
+            </m:e>
+            <m:sub>
+              <m:r>
+                <w:rPr>
+                  <w:rFonts w:ascii="Cambria Math" w:eastAsiaTheme="minorEastAsia" w:hAnsi="Cambria Math"/>
+                  <w:sz w:val="22"/>
+                  <w:szCs w:val="22"/>
+                </w:rPr>
+                <m:t>t</m:t>
+              </m:r>
+            </m:sub>
+            <m:sup>
+              <m:r>
+                <w:rPr>
+                  <w:rFonts w:ascii="Cambria Math" w:eastAsiaTheme="minorEastAsia" w:hAnsi="Cambria Math"/>
+                  <w:sz w:val="22"/>
+                  <w:szCs w:val="22"/>
+                </w:rPr>
+                <m:t>α</m:t>
+              </m:r>
+            </m:sup>
+          </m:sSubSup>
+        </m:oMath>
+      </m:oMathPara>
+    </w:p>
+    <w:p>
+      <w:pPr>
+        <w:rPr>
+          <w:rFonts w:eastAsiaTheme="minorEastAsia"/>
+          <w:sz w:val="22"/>
+          <w:szCs w:val="22"/>
+        </w:rPr>
+      </w:pPr>
+      <w:r>
+        <w:rPr>
+          <w:rFonts w:eastAsiaTheme="minorEastAsia"/>
+          <w:sz w:val="22"/>
+          <w:szCs w:val="22"/>
+        </w:rPr>
+        <w:t xml:space="preserve">Today’s capital stock </w:t>
+      </w:r>
+      <w:proofErr w:type="spellStart"/>
+      <w:r>
+        <w:rPr>
+          <w:rFonts w:eastAsiaTheme="minorEastAsia"/>
+          <w:sz w:val="22"/>
+          <w:szCs w:val="22"/>
+        </w:rPr>
+        <w:t>determins</w:t>
+      </w:r>
+      <w:proofErr w:type="spellEnd"/>
+      <w:r>
+        <w:rPr>
+          <w:rFonts w:eastAsiaTheme="minorEastAsia"/>
+          <w:sz w:val="22"/>
+          <w:szCs w:val="22"/>
+        </w:rPr>
+        <w:t xml:space="preserve"> wages, which determine savings, which </w:t>
+      </w:r>
+      <w:proofErr w:type="spellStart"/>
+      <w:r>
+        <w:rPr>
+          <w:rFonts w:eastAsiaTheme="minorEastAsia"/>
+          <w:sz w:val="22"/>
+          <w:szCs w:val="22"/>
+        </w:rPr>
+        <w:t>determins</w:t>
+      </w:r>
+      <w:proofErr w:type="spellEnd"/>
+      <w:r>
+        <w:rPr>
+          <w:rFonts w:eastAsiaTheme="minorEastAsia"/>
+          <w:sz w:val="22"/>
+          <w:szCs w:val="22"/>
+        </w:rPr>
+        <w:t xml:space="preserve"> next period’s capital. Thus</w:t>
+      </w:r>
+      <w:r>
+        <w:rPr>
+          <w:rFonts w:eastAsiaTheme="minorEastAsia"/>
+          <w:sz w:val="22"/>
+          <w:szCs w:val="22"/>
+        </w:rPr>
+        <w:t>,</w:t>
+      </w:r>
+      <w:r>
+        <w:rPr>
+          <w:rFonts w:eastAsiaTheme="minorEastAsia"/>
+          <w:sz w:val="22"/>
+          <w:szCs w:val="22"/>
+        </w:rPr>
+        <w:t xml:space="preserve"> all other macroeconomic variables are a function of </w:t>
+      </w:r>
+      <m:oMath>
+        <m:sSub>
+          <m:sSubPr>
+            <m:ctrlPr>
+              <w:rPr>
+                <w:rFonts w:ascii="Cambria Math" w:eastAsiaTheme="minorEastAsia" w:hAnsi="Cambria Math"/>
+                <w:i/>
+                <w:sz w:val="22"/>
+                <w:szCs w:val="22"/>
+              </w:rPr>
+            </m:ctrlPr>
+          </m:sSubPr>
+          <m:e>
+            <m:r>
+              <w:rPr>
+                <w:rFonts w:ascii="Cambria Math" w:eastAsiaTheme="minorEastAsia" w:hAnsi="Cambria Math"/>
+                <w:sz w:val="22"/>
+                <w:szCs w:val="22"/>
+              </w:rPr>
+              <m:t>k</m:t>
+            </m:r>
+          </m:e>
+          <m:sub>
+            <m:r>
+              <w:rPr>
+                <w:rFonts w:ascii="Cambria Math" w:eastAsiaTheme="minorEastAsia" w:hAnsi="Cambria Math"/>
+                <w:sz w:val="22"/>
+                <w:szCs w:val="22"/>
+              </w:rPr>
+              <m:t>t</m:t>
+            </m:r>
+          </m:sub>
+        </m:sSub>
+      </m:oMath>
+      <w:r>
+        <w:rPr>
+          <w:rFonts w:eastAsiaTheme="minorEastAsia"/>
+          <w:sz w:val="22"/>
+          <w:szCs w:val="22"/>
+        </w:rPr>
+        <w:t>: it determines everything else in the system and if you know it’s form you know everything there is to know about this economy.</w:t>
+      </w:r>
     </w:p>
     <w:p>
       <w:pPr>
@@ -7388,6 +8370,610 @@
         </w:rPr>
         <w:t xml:space="preserve"> is in this economy.</w:t>
       </w:r>
+    </w:p>
+    <w:p>
+      <w:pPr>
+        <w:rPr>
+          <w:sz w:val="22"/>
+          <w:szCs w:val="22"/>
+        </w:rPr>
+      </w:pPr>
+      <w:r>
+        <w:rPr>
+          <w:sz w:val="22"/>
+          <w:szCs w:val="22"/>
+        </w:rPr>
+        <w:t>At the steady state, capital per worker doesn’t change. Therefore:</w:t>
+      </w:r>
+    </w:p>
+    <w:p>
+      <w:pPr>
+        <w:rPr>
+          <w:rFonts w:eastAsiaTheme="minorEastAsia"/>
+          <w:sz w:val="22"/>
+          <w:szCs w:val="22"/>
+        </w:rPr>
+      </w:pPr>
+      <m:oMathPara>
+        <m:oMath>
+          <m:sSub>
+            <m:sSubPr>
+              <m:ctrlPr>
+                <w:rPr>
+                  <w:rFonts w:ascii="Cambria Math" w:hAnsi="Cambria Math"/>
+                  <w:i/>
+                  <w:sz w:val="22"/>
+                  <w:szCs w:val="22"/>
+                </w:rPr>
+              </m:ctrlPr>
+            </m:sSubPr>
+            <m:e>
+              <m:r>
+                <w:rPr>
+                  <w:rFonts w:ascii="Cambria Math" w:hAnsi="Cambria Math"/>
+                  <w:sz w:val="22"/>
+                  <w:szCs w:val="22"/>
+                </w:rPr>
+                <m:t>k</m:t>
+              </m:r>
+            </m:e>
+            <m:sub>
+              <m:r>
+                <w:rPr>
+                  <w:rFonts w:ascii="Cambria Math" w:hAnsi="Cambria Math"/>
+                  <w:sz w:val="22"/>
+                  <w:szCs w:val="22"/>
+                </w:rPr>
+                <m:t>t+1</m:t>
+              </m:r>
+            </m:sub>
+          </m:sSub>
+          <m:r>
+            <w:rPr>
+              <w:rFonts w:ascii="Cambria Math" w:hAnsi="Cambria Math"/>
+              <w:sz w:val="22"/>
+              <w:szCs w:val="22"/>
+            </w:rPr>
+            <m:t>=</m:t>
+          </m:r>
+          <m:sSub>
+            <m:sSubPr>
+              <m:ctrlPr>
+                <w:rPr>
+                  <w:rFonts w:ascii="Cambria Math" w:hAnsi="Cambria Math"/>
+                  <w:i/>
+                  <w:sz w:val="22"/>
+                  <w:szCs w:val="22"/>
+                </w:rPr>
+              </m:ctrlPr>
+            </m:sSubPr>
+            <m:e>
+              <m:r>
+                <w:rPr>
+                  <w:rFonts w:ascii="Cambria Math" w:hAnsi="Cambria Math"/>
+                  <w:sz w:val="22"/>
+                  <w:szCs w:val="22"/>
+                </w:rPr>
+                <m:t>k</m:t>
+              </m:r>
+            </m:e>
+            <m:sub>
+              <m:r>
+                <w:rPr>
+                  <w:rFonts w:ascii="Cambria Math" w:hAnsi="Cambria Math"/>
+                  <w:sz w:val="22"/>
+                  <w:szCs w:val="22"/>
+                </w:rPr>
+                <m:t>t</m:t>
+              </m:r>
+            </m:sub>
+          </m:sSub>
+          <m:r>
+            <w:rPr>
+              <w:rFonts w:ascii="Cambria Math" w:hAnsi="Cambria Math"/>
+              <w:sz w:val="22"/>
+              <w:szCs w:val="22"/>
+            </w:rPr>
+            <m:t>=</m:t>
+          </m:r>
+          <m:acc>
+            <m:accPr>
+              <m:chr m:val="̅"/>
+              <m:ctrlPr>
+                <w:rPr>
+                  <w:rFonts w:ascii="Cambria Math" w:hAnsi="Cambria Math"/>
+                  <w:i/>
+                  <w:sz w:val="22"/>
+                  <w:szCs w:val="22"/>
+                </w:rPr>
+              </m:ctrlPr>
+            </m:accPr>
+            <m:e>
+              <m:r>
+                <w:rPr>
+                  <w:rFonts w:ascii="Cambria Math" w:hAnsi="Cambria Math"/>
+                  <w:sz w:val="22"/>
+                  <w:szCs w:val="22"/>
+                </w:rPr>
+                <m:t>k</m:t>
+              </m:r>
+            </m:e>
+          </m:acc>
+        </m:oMath>
+      </m:oMathPara>
+    </w:p>
+    <w:p>
+      <w:pPr>
+        <w:rPr>
+          <w:rFonts w:eastAsiaTheme="minorEastAsia"/>
+          <w:sz w:val="22"/>
+          <w:szCs w:val="22"/>
+        </w:rPr>
+      </w:pPr>
+      <w:r>
+        <w:rPr>
+          <w:rFonts w:eastAsiaTheme="minorEastAsia"/>
+          <w:sz w:val="22"/>
+          <w:szCs w:val="22"/>
+        </w:rPr>
+        <w:t xml:space="preserve">Hence, we can plug this </w:t>
+      </w:r>
+      <m:oMath>
+        <m:acc>
+          <m:accPr>
+            <m:chr m:val="̅"/>
+            <m:ctrlPr>
+              <w:rPr>
+                <w:rFonts w:ascii="Cambria Math" w:hAnsi="Cambria Math"/>
+                <w:i/>
+                <w:sz w:val="22"/>
+                <w:szCs w:val="22"/>
+              </w:rPr>
+            </m:ctrlPr>
+          </m:accPr>
+          <m:e>
+            <m:r>
+              <w:rPr>
+                <w:rFonts w:ascii="Cambria Math" w:hAnsi="Cambria Math"/>
+                <w:sz w:val="22"/>
+                <w:szCs w:val="22"/>
+              </w:rPr>
+              <m:t>k</m:t>
+            </m:r>
+          </m:e>
+        </m:acc>
+      </m:oMath>
+      <w:r>
+        <w:rPr>
+          <w:rFonts w:eastAsiaTheme="minorEastAsia"/>
+          <w:sz w:val="22"/>
+          <w:szCs w:val="22"/>
+        </w:rPr>
+        <w:t xml:space="preserve"> term into both sides of our transition equation and solve for it:</w:t>
+      </w:r>
+    </w:p>
+    <w:p>
+      <w:pPr>
+        <w:rPr>
+          <w:rFonts w:eastAsiaTheme="minorEastAsia"/>
+          <w:sz w:val="22"/>
+          <w:szCs w:val="22"/>
+        </w:rPr>
+      </w:pPr>
+      <m:oMathPara>
+        <m:oMath>
+          <m:acc>
+            <m:accPr>
+              <m:chr m:val="̅"/>
+              <m:ctrlPr>
+                <w:rPr>
+                  <w:rFonts w:ascii="Cambria Math" w:hAnsi="Cambria Math"/>
+                  <w:i/>
+                  <w:sz w:val="22"/>
+                  <w:szCs w:val="22"/>
+                </w:rPr>
+              </m:ctrlPr>
+            </m:accPr>
+            <m:e>
+              <m:r>
+                <w:rPr>
+                  <w:rFonts w:ascii="Cambria Math" w:hAnsi="Cambria Math"/>
+                  <w:sz w:val="22"/>
+                  <w:szCs w:val="22"/>
+                </w:rPr>
+                <m:t>k</m:t>
+              </m:r>
+            </m:e>
+          </m:acc>
+          <m:r>
+            <w:rPr>
+              <w:rFonts w:ascii="Cambria Math" w:hAnsi="Cambria Math"/>
+              <w:sz w:val="22"/>
+              <w:szCs w:val="22"/>
+            </w:rPr>
+            <m:t>=</m:t>
+          </m:r>
+          <m:d>
+            <m:dPr>
+              <m:ctrlPr>
+                <w:rPr>
+                  <w:rFonts w:ascii="Cambria Math" w:hAnsi="Cambria Math"/>
+                  <w:i/>
+                  <w:sz w:val="22"/>
+                  <w:szCs w:val="22"/>
+                </w:rPr>
+              </m:ctrlPr>
+            </m:dPr>
+            <m:e>
+              <m:r>
+                <w:rPr>
+                  <w:rFonts w:ascii="Cambria Math" w:hAnsi="Cambria Math"/>
+                  <w:sz w:val="22"/>
+                  <w:szCs w:val="22"/>
+                </w:rPr>
+                <m:t>1-β</m:t>
+              </m:r>
+            </m:e>
+          </m:d>
+          <m:d>
+            <m:dPr>
+              <m:ctrlPr>
+                <w:rPr>
+                  <w:rFonts w:ascii="Cambria Math" w:hAnsi="Cambria Math"/>
+                  <w:i/>
+                  <w:sz w:val="22"/>
+                  <w:szCs w:val="22"/>
+                </w:rPr>
+              </m:ctrlPr>
+            </m:dPr>
+            <m:e>
+              <m:r>
+                <w:rPr>
+                  <w:rFonts w:ascii="Cambria Math" w:hAnsi="Cambria Math"/>
+                  <w:sz w:val="22"/>
+                  <w:szCs w:val="22"/>
+                </w:rPr>
+                <m:t>1-α</m:t>
+              </m:r>
+            </m:e>
+          </m:d>
+          <m:r>
+            <w:rPr>
+              <w:rFonts w:ascii="Cambria Math" w:hAnsi="Cambria Math"/>
+              <w:sz w:val="22"/>
+              <w:szCs w:val="22"/>
+            </w:rPr>
+            <m:t>z</m:t>
+          </m:r>
+          <m:sSup>
+            <m:sSupPr>
+              <m:ctrlPr>
+                <w:rPr>
+                  <w:rFonts w:ascii="Cambria Math" w:hAnsi="Cambria Math"/>
+                  <w:i/>
+                  <w:sz w:val="22"/>
+                  <w:szCs w:val="22"/>
+                </w:rPr>
+              </m:ctrlPr>
+            </m:sSupPr>
+            <m:e>
+              <m:acc>
+                <m:accPr>
+                  <m:chr m:val="̅"/>
+                  <m:ctrlPr>
+                    <w:rPr>
+                      <w:rFonts w:ascii="Cambria Math" w:hAnsi="Cambria Math"/>
+                      <w:i/>
+                      <w:sz w:val="22"/>
+                      <w:szCs w:val="22"/>
+                    </w:rPr>
+                  </m:ctrlPr>
+                </m:accPr>
+                <m:e>
+                  <m:r>
+                    <w:rPr>
+                      <w:rFonts w:ascii="Cambria Math" w:hAnsi="Cambria Math"/>
+                      <w:sz w:val="22"/>
+                      <w:szCs w:val="22"/>
+                    </w:rPr>
+                    <m:t>k</m:t>
+                  </m:r>
+                </m:e>
+              </m:acc>
+            </m:e>
+            <m:sup>
+              <m:r>
+                <w:rPr>
+                  <w:rFonts w:ascii="Cambria Math" w:hAnsi="Cambria Math"/>
+                  <w:sz w:val="22"/>
+                  <w:szCs w:val="22"/>
+                </w:rPr>
+                <m:t>α</m:t>
+              </m:r>
+            </m:sup>
+          </m:sSup>
+        </m:oMath>
+      </m:oMathPara>
+    </w:p>
+    <w:p>
+      <w:pPr>
+        <w:rPr>
+          <w:rFonts w:eastAsiaTheme="minorEastAsia"/>
+          <w:sz w:val="22"/>
+          <w:szCs w:val="22"/>
+        </w:rPr>
+      </w:pPr>
+      <m:oMathPara>
+        <m:oMath>
+          <m:sSup>
+            <m:sSupPr>
+              <m:ctrlPr>
+                <w:rPr>
+                  <w:rFonts w:ascii="Cambria Math" w:hAnsi="Cambria Math"/>
+                  <w:i/>
+                  <w:sz w:val="22"/>
+                  <w:szCs w:val="22"/>
+                </w:rPr>
+              </m:ctrlPr>
+            </m:sSupPr>
+            <m:e>
+              <m:acc>
+                <m:accPr>
+                  <m:chr m:val="̅"/>
+                  <m:ctrlPr>
+                    <w:rPr>
+                      <w:rFonts w:ascii="Cambria Math" w:hAnsi="Cambria Math"/>
+                      <w:i/>
+                      <w:sz w:val="22"/>
+                      <w:szCs w:val="22"/>
+                    </w:rPr>
+                  </m:ctrlPr>
+                </m:accPr>
+                <m:e>
+                  <m:r>
+                    <w:rPr>
+                      <w:rFonts w:ascii="Cambria Math" w:hAnsi="Cambria Math"/>
+                      <w:sz w:val="22"/>
+                      <w:szCs w:val="22"/>
+                    </w:rPr>
+                    <m:t>k</m:t>
+                  </m:r>
+                </m:e>
+              </m:acc>
+            </m:e>
+            <m:sup>
+              <m:r>
+                <w:rPr>
+                  <w:rFonts w:ascii="Cambria Math" w:hAnsi="Cambria Math"/>
+                  <w:sz w:val="22"/>
+                  <w:szCs w:val="22"/>
+                </w:rPr>
+                <m:t>1-α</m:t>
+              </m:r>
+            </m:sup>
+          </m:sSup>
+          <m:r>
+            <w:rPr>
+              <w:rFonts w:ascii="Cambria Math" w:hAnsi="Cambria Math"/>
+              <w:sz w:val="22"/>
+              <w:szCs w:val="22"/>
+            </w:rPr>
+            <m:t>=</m:t>
+          </m:r>
+          <m:d>
+            <m:dPr>
+              <m:ctrlPr>
+                <w:rPr>
+                  <w:rFonts w:ascii="Cambria Math" w:hAnsi="Cambria Math"/>
+                  <w:i/>
+                  <w:sz w:val="22"/>
+                  <w:szCs w:val="22"/>
+                </w:rPr>
+              </m:ctrlPr>
+            </m:dPr>
+            <m:e>
+              <m:r>
+                <w:rPr>
+                  <w:rFonts w:ascii="Cambria Math" w:hAnsi="Cambria Math"/>
+                  <w:sz w:val="22"/>
+                  <w:szCs w:val="22"/>
+                </w:rPr>
+                <m:t>1-β</m:t>
+              </m:r>
+            </m:e>
+          </m:d>
+          <m:d>
+            <m:dPr>
+              <m:ctrlPr>
+                <w:rPr>
+                  <w:rFonts w:ascii="Cambria Math" w:hAnsi="Cambria Math"/>
+                  <w:i/>
+                  <w:sz w:val="22"/>
+                  <w:szCs w:val="22"/>
+                </w:rPr>
+              </m:ctrlPr>
+            </m:dPr>
+            <m:e>
+              <m:r>
+                <w:rPr>
+                  <w:rFonts w:ascii="Cambria Math" w:hAnsi="Cambria Math"/>
+                  <w:sz w:val="22"/>
+                  <w:szCs w:val="22"/>
+                </w:rPr>
+                <m:t>1-α</m:t>
+              </m:r>
+            </m:e>
+          </m:d>
+          <m:r>
+            <w:rPr>
+              <w:rFonts w:ascii="Cambria Math" w:hAnsi="Cambria Math"/>
+              <w:sz w:val="22"/>
+              <w:szCs w:val="22"/>
+            </w:rPr>
+            <m:t>z</m:t>
+          </m:r>
+        </m:oMath>
+      </m:oMathPara>
+    </w:p>
+    <w:p>
+      <w:pPr>
+        <w:rPr>
+          <w:rFonts w:eastAsiaTheme="minorEastAsia"/>
+          <w:sz w:val="22"/>
+          <w:szCs w:val="22"/>
+        </w:rPr>
+      </w:pPr>
+      <m:oMathPara>
+        <m:oMath>
+          <m:acc>
+            <m:accPr>
+              <m:chr m:val="̅"/>
+              <m:ctrlPr>
+                <w:rPr>
+                  <w:rFonts w:ascii="Cambria Math" w:hAnsi="Cambria Math"/>
+                  <w:i/>
+                  <w:sz w:val="22"/>
+                  <w:szCs w:val="22"/>
+                </w:rPr>
+              </m:ctrlPr>
+            </m:accPr>
+            <m:e>
+              <m:r>
+                <w:rPr>
+                  <w:rFonts w:ascii="Cambria Math" w:hAnsi="Cambria Math"/>
+                  <w:sz w:val="22"/>
+                  <w:szCs w:val="22"/>
+                </w:rPr>
+                <m:t>k</m:t>
+              </m:r>
+            </m:e>
+          </m:acc>
+          <m:r>
+            <w:rPr>
+              <w:rFonts w:ascii="Cambria Math" w:hAnsi="Cambria Math"/>
+              <w:sz w:val="22"/>
+              <w:szCs w:val="22"/>
+            </w:rPr>
+            <m:t>=</m:t>
+          </m:r>
+          <m:sSup>
+            <m:sSupPr>
+              <m:ctrlPr>
+                <w:rPr>
+                  <w:rFonts w:ascii="Cambria Math" w:hAnsi="Cambria Math"/>
+                  <w:i/>
+                  <w:sz w:val="22"/>
+                  <w:szCs w:val="22"/>
+                </w:rPr>
+              </m:ctrlPr>
+            </m:sSupPr>
+            <m:e>
+              <m:d>
+                <m:dPr>
+                  <m:begChr m:val="["/>
+                  <m:endChr m:val="]"/>
+                  <m:ctrlPr>
+                    <w:rPr>
+                      <w:rFonts w:ascii="Cambria Math" w:hAnsi="Cambria Math"/>
+                      <w:i/>
+                      <w:sz w:val="22"/>
+                      <w:szCs w:val="22"/>
+                    </w:rPr>
+                  </m:ctrlPr>
+                </m:dPr>
+                <m:e>
+                  <m:d>
+                    <m:dPr>
+                      <m:ctrlPr>
+                        <w:rPr>
+                          <w:rFonts w:ascii="Cambria Math" w:hAnsi="Cambria Math"/>
+                          <w:i/>
+                          <w:sz w:val="22"/>
+                          <w:szCs w:val="22"/>
+                        </w:rPr>
+                      </m:ctrlPr>
+                    </m:dPr>
+                    <m:e>
+                      <m:r>
+                        <w:rPr>
+                          <w:rFonts w:ascii="Cambria Math" w:hAnsi="Cambria Math"/>
+                          <w:sz w:val="22"/>
+                          <w:szCs w:val="22"/>
+                        </w:rPr>
+                        <m:t>1-β</m:t>
+                      </m:r>
+                    </m:e>
+                  </m:d>
+                  <m:d>
+                    <m:dPr>
+                      <m:ctrlPr>
+                        <w:rPr>
+                          <w:rFonts w:ascii="Cambria Math" w:hAnsi="Cambria Math"/>
+                          <w:i/>
+                          <w:sz w:val="22"/>
+                          <w:szCs w:val="22"/>
+                        </w:rPr>
+                      </m:ctrlPr>
+                    </m:dPr>
+                    <m:e>
+                      <m:r>
+                        <w:rPr>
+                          <w:rFonts w:ascii="Cambria Math" w:hAnsi="Cambria Math"/>
+                          <w:sz w:val="22"/>
+                          <w:szCs w:val="22"/>
+                        </w:rPr>
+                        <m:t>1-α</m:t>
+                      </m:r>
+                    </m:e>
+                  </m:d>
+                  <m:r>
+                    <w:rPr>
+                      <w:rFonts w:ascii="Cambria Math" w:hAnsi="Cambria Math"/>
+                      <w:sz w:val="22"/>
+                      <w:szCs w:val="22"/>
+                    </w:rPr>
+                    <m:t>z</m:t>
+                  </m:r>
+                </m:e>
+              </m:d>
+            </m:e>
+            <m:sup>
+              <m:f>
+                <m:fPr>
+                  <m:ctrlPr>
+                    <w:rPr>
+                      <w:rFonts w:ascii="Cambria Math" w:hAnsi="Cambria Math"/>
+                      <w:i/>
+                      <w:sz w:val="22"/>
+                      <w:szCs w:val="22"/>
+                    </w:rPr>
+                  </m:ctrlPr>
+                </m:fPr>
+                <m:num>
+                  <m:r>
+                    <w:rPr>
+                      <w:rFonts w:ascii="Cambria Math" w:hAnsi="Cambria Math"/>
+                      <w:sz w:val="22"/>
+                      <w:szCs w:val="22"/>
+                    </w:rPr>
+                    <m:t>1</m:t>
+                  </m:r>
+                </m:num>
+                <m:den>
+                  <m:r>
+                    <w:rPr>
+                      <w:rFonts w:ascii="Cambria Math" w:hAnsi="Cambria Math"/>
+                      <w:sz w:val="22"/>
+                      <w:szCs w:val="22"/>
+                    </w:rPr>
+                    <m:t>1-α</m:t>
+                  </m:r>
+                </m:den>
+              </m:f>
+            </m:sup>
+          </m:sSup>
+        </m:oMath>
+      </m:oMathPara>
     </w:p>
     <w:p>
       <w:pPr>
@@ -7836,6 +9422,13 @@
           <w:szCs w:val="22"/>
         </w:rPr>
       </w:pPr>
+      <w:r>
+        <w:rPr>
+          <w:sz w:val="22"/>
+          <w:szCs w:val="22"/>
+        </w:rPr>
+        <w:t>Optimality conditions remain unchanged under this positive production externality as the representative agents in this model are still atomistic and hence too small to impact TFP by themselves. Therefore, when optimising, firms still equate their MPL and MPK to the wage and capital rental rates respectively.</w:t>
+      </w:r>
     </w:p>
     <w:p>
       <w:pPr>
@@ -7844,6 +9437,1546 @@
           <w:szCs w:val="22"/>
         </w:rPr>
       </w:pPr>
+      <w:r>
+        <w:rPr>
+          <w:sz w:val="22"/>
+          <w:szCs w:val="22"/>
+        </w:rPr>
+        <w:t>However, this positive production externality does change output’s function form as TFP now depend on total capital:</w:t>
+      </w:r>
+    </w:p>
+    <w:p>
+      <w:pPr>
+        <w:rPr>
+          <w:sz w:val="22"/>
+          <w:szCs w:val="22"/>
+        </w:rPr>
+      </w:pPr>
+      <m:oMathPara>
+        <m:oMath>
+          <m:sSub>
+            <m:sSubPr>
+              <m:ctrlPr>
+                <w:rPr>
+                  <w:rFonts w:ascii="Cambria Math" w:hAnsi="Cambria Math"/>
+                  <w:i/>
+                  <w:sz w:val="22"/>
+                  <w:szCs w:val="22"/>
+                </w:rPr>
+              </m:ctrlPr>
+            </m:sSubPr>
+            <m:e>
+              <m:r>
+                <w:rPr>
+                  <w:rFonts w:ascii="Cambria Math" w:hAnsi="Cambria Math"/>
+                  <w:sz w:val="22"/>
+                  <w:szCs w:val="22"/>
+                </w:rPr>
+                <m:t>Y</m:t>
+              </m:r>
+            </m:e>
+            <m:sub>
+              <m:r>
+                <w:rPr>
+                  <w:rFonts w:ascii="Cambria Math" w:hAnsi="Cambria Math"/>
+                  <w:sz w:val="22"/>
+                  <w:szCs w:val="22"/>
+                </w:rPr>
+                <m:t>t</m:t>
+              </m:r>
+            </m:sub>
+          </m:sSub>
+          <m:r>
+            <w:rPr>
+              <w:rFonts w:ascii="Cambria Math" w:eastAsiaTheme="minorEastAsia" w:hAnsi="Cambria Math"/>
+              <w:sz w:val="22"/>
+              <w:szCs w:val="22"/>
+            </w:rPr>
+            <m:t>=</m:t>
+          </m:r>
+          <m:sSub>
+            <m:sSubPr>
+              <m:ctrlPr>
+                <w:rPr>
+                  <w:rFonts w:ascii="Cambria Math" w:eastAsiaTheme="minorEastAsia" w:hAnsi="Cambria Math"/>
+                  <w:i/>
+                  <w:sz w:val="22"/>
+                  <w:szCs w:val="22"/>
+                </w:rPr>
+              </m:ctrlPr>
+            </m:sSubPr>
+            <m:e>
+              <m:r>
+                <w:rPr>
+                  <w:rFonts w:ascii="Cambria Math" w:eastAsiaTheme="minorEastAsia" w:hAnsi="Cambria Math"/>
+                  <w:sz w:val="22"/>
+                  <w:szCs w:val="22"/>
+                </w:rPr>
+                <m:t>z</m:t>
+              </m:r>
+            </m:e>
+            <m:sub>
+              <m:r>
+                <w:rPr>
+                  <w:rFonts w:ascii="Cambria Math" w:eastAsiaTheme="minorEastAsia" w:hAnsi="Cambria Math"/>
+                  <w:sz w:val="22"/>
+                  <w:szCs w:val="22"/>
+                </w:rPr>
+                <m:t>t</m:t>
+              </m:r>
+            </m:sub>
+          </m:sSub>
+          <m:sSubSup>
+            <m:sSubSupPr>
+              <m:ctrlPr>
+                <w:rPr>
+                  <w:rFonts w:ascii="Cambria Math" w:eastAsiaTheme="minorEastAsia" w:hAnsi="Cambria Math"/>
+                  <w:i/>
+                  <w:sz w:val="22"/>
+                  <w:szCs w:val="22"/>
+                </w:rPr>
+              </m:ctrlPr>
+            </m:sSubSupPr>
+            <m:e>
+              <m:r>
+                <w:rPr>
+                  <w:rFonts w:ascii="Cambria Math" w:eastAsiaTheme="minorEastAsia" w:hAnsi="Cambria Math"/>
+                  <w:sz w:val="22"/>
+                  <w:szCs w:val="22"/>
+                </w:rPr>
+                <m:t>K</m:t>
+              </m:r>
+            </m:e>
+            <m:sub>
+              <m:r>
+                <w:rPr>
+                  <w:rFonts w:ascii="Cambria Math" w:eastAsiaTheme="minorEastAsia" w:hAnsi="Cambria Math"/>
+                  <w:sz w:val="22"/>
+                  <w:szCs w:val="22"/>
+                </w:rPr>
+                <m:t>t</m:t>
+              </m:r>
+            </m:sub>
+            <m:sup>
+              <m:r>
+                <w:rPr>
+                  <w:rFonts w:ascii="Cambria Math" w:eastAsiaTheme="minorEastAsia" w:hAnsi="Cambria Math"/>
+                  <w:sz w:val="22"/>
+                  <w:szCs w:val="22"/>
+                </w:rPr>
+                <m:t>α</m:t>
+              </m:r>
+            </m:sup>
+          </m:sSubSup>
+          <m:sSubSup>
+            <m:sSubSupPr>
+              <m:ctrlPr>
+                <w:rPr>
+                  <w:rFonts w:ascii="Cambria Math" w:eastAsiaTheme="minorEastAsia" w:hAnsi="Cambria Math"/>
+                  <w:i/>
+                  <w:sz w:val="22"/>
+                  <w:szCs w:val="22"/>
+                </w:rPr>
+              </m:ctrlPr>
+            </m:sSubSupPr>
+            <m:e>
+              <m:r>
+                <w:rPr>
+                  <w:rFonts w:ascii="Cambria Math" w:eastAsiaTheme="minorEastAsia" w:hAnsi="Cambria Math"/>
+                  <w:sz w:val="22"/>
+                  <w:szCs w:val="22"/>
+                </w:rPr>
+                <m:t>L</m:t>
+              </m:r>
+            </m:e>
+            <m:sub>
+              <m:r>
+                <w:rPr>
+                  <w:rFonts w:ascii="Cambria Math" w:eastAsiaTheme="minorEastAsia" w:hAnsi="Cambria Math"/>
+                  <w:sz w:val="22"/>
+                  <w:szCs w:val="22"/>
+                </w:rPr>
+                <m:t>t</m:t>
+              </m:r>
+            </m:sub>
+            <m:sup>
+              <m:r>
+                <w:rPr>
+                  <w:rFonts w:ascii="Cambria Math" w:eastAsiaTheme="minorEastAsia" w:hAnsi="Cambria Math"/>
+                  <w:sz w:val="22"/>
+                  <w:szCs w:val="22"/>
+                </w:rPr>
+                <m:t>1-α</m:t>
+              </m:r>
+            </m:sup>
+          </m:sSubSup>
+        </m:oMath>
+      </m:oMathPara>
+    </w:p>
+    <w:p>
+      <w:pPr>
+        <w:rPr>
+          <w:rFonts w:eastAsiaTheme="minorEastAsia"/>
+          <w:sz w:val="22"/>
+          <w:szCs w:val="22"/>
+        </w:rPr>
+      </w:pPr>
+      <m:oMathPara>
+        <m:oMath>
+          <m:sSub>
+            <m:sSubPr>
+              <m:ctrlPr>
+                <w:rPr>
+                  <w:rFonts w:ascii="Cambria Math" w:hAnsi="Cambria Math"/>
+                  <w:i/>
+                  <w:sz w:val="22"/>
+                  <w:szCs w:val="22"/>
+                </w:rPr>
+              </m:ctrlPr>
+            </m:sSubPr>
+            <m:e>
+              <m:r>
+                <w:rPr>
+                  <w:rFonts w:ascii="Cambria Math" w:hAnsi="Cambria Math"/>
+                  <w:sz w:val="22"/>
+                  <w:szCs w:val="22"/>
+                </w:rPr>
+                <m:t>Y</m:t>
+              </m:r>
+            </m:e>
+            <m:sub>
+              <m:r>
+                <w:rPr>
+                  <w:rFonts w:ascii="Cambria Math" w:hAnsi="Cambria Math"/>
+                  <w:sz w:val="22"/>
+                  <w:szCs w:val="22"/>
+                </w:rPr>
+                <m:t>t</m:t>
+              </m:r>
+            </m:sub>
+          </m:sSub>
+          <m:r>
+            <w:rPr>
+              <w:rFonts w:ascii="Cambria Math" w:eastAsiaTheme="minorEastAsia" w:hAnsi="Cambria Math"/>
+              <w:sz w:val="22"/>
+              <w:szCs w:val="22"/>
+            </w:rPr>
+            <m:t>=</m:t>
+          </m:r>
+          <m:acc>
+            <m:accPr>
+              <m:chr m:val="̅"/>
+              <m:ctrlPr>
+                <w:rPr>
+                  <w:rFonts w:ascii="Cambria Math" w:eastAsiaTheme="minorEastAsia" w:hAnsi="Cambria Math"/>
+                  <w:i/>
+                  <w:sz w:val="22"/>
+                  <w:szCs w:val="22"/>
+                </w:rPr>
+              </m:ctrlPr>
+            </m:accPr>
+            <m:e>
+              <m:r>
+                <w:rPr>
+                  <w:rFonts w:ascii="Cambria Math" w:eastAsiaTheme="minorEastAsia" w:hAnsi="Cambria Math"/>
+                  <w:sz w:val="22"/>
+                  <w:szCs w:val="22"/>
+                </w:rPr>
+                <m:t>z</m:t>
+              </m:r>
+            </m:e>
+          </m:acc>
+          <m:sSubSup>
+            <m:sSubSupPr>
+              <m:ctrlPr>
+                <w:rPr>
+                  <w:rFonts w:ascii="Cambria Math" w:eastAsiaTheme="minorEastAsia" w:hAnsi="Cambria Math"/>
+                  <w:i/>
+                  <w:sz w:val="22"/>
+                  <w:szCs w:val="22"/>
+                </w:rPr>
+              </m:ctrlPr>
+            </m:sSubSupPr>
+            <m:e>
+              <m:r>
+                <w:rPr>
+                  <w:rFonts w:ascii="Cambria Math" w:eastAsiaTheme="minorEastAsia" w:hAnsi="Cambria Math"/>
+                  <w:sz w:val="22"/>
+                  <w:szCs w:val="22"/>
+                </w:rPr>
+                <m:t>K</m:t>
+              </m:r>
+            </m:e>
+            <m:sub>
+              <m:r>
+                <w:rPr>
+                  <w:rFonts w:ascii="Cambria Math" w:eastAsiaTheme="minorEastAsia" w:hAnsi="Cambria Math"/>
+                  <w:sz w:val="22"/>
+                  <w:szCs w:val="22"/>
+                </w:rPr>
+                <m:t>t</m:t>
+              </m:r>
+            </m:sub>
+            <m:sup>
+              <m:r>
+                <w:rPr>
+                  <w:rFonts w:ascii="Cambria Math" w:eastAsiaTheme="minorEastAsia" w:hAnsi="Cambria Math"/>
+                  <w:sz w:val="22"/>
+                  <w:szCs w:val="22"/>
+                </w:rPr>
+                <m:t>1-</m:t>
+              </m:r>
+              <m:r>
+                <w:rPr>
+                  <w:rFonts w:ascii="Cambria Math" w:eastAsiaTheme="minorEastAsia" w:hAnsi="Cambria Math"/>
+                  <w:sz w:val="22"/>
+                  <w:szCs w:val="22"/>
+                </w:rPr>
+                <m:t>α</m:t>
+              </m:r>
+            </m:sup>
+          </m:sSubSup>
+          <m:sSubSup>
+            <m:sSubSupPr>
+              <m:ctrlPr>
+                <w:rPr>
+                  <w:rFonts w:ascii="Cambria Math" w:eastAsiaTheme="minorEastAsia" w:hAnsi="Cambria Math"/>
+                  <w:i/>
+                  <w:sz w:val="22"/>
+                  <w:szCs w:val="22"/>
+                </w:rPr>
+              </m:ctrlPr>
+            </m:sSubSupPr>
+            <m:e>
+              <m:r>
+                <w:rPr>
+                  <w:rFonts w:ascii="Cambria Math" w:eastAsiaTheme="minorEastAsia" w:hAnsi="Cambria Math"/>
+                  <w:sz w:val="22"/>
+                  <w:szCs w:val="22"/>
+                </w:rPr>
+                <m:t>K</m:t>
+              </m:r>
+            </m:e>
+            <m:sub>
+              <m:r>
+                <w:rPr>
+                  <w:rFonts w:ascii="Cambria Math" w:eastAsiaTheme="minorEastAsia" w:hAnsi="Cambria Math"/>
+                  <w:sz w:val="22"/>
+                  <w:szCs w:val="22"/>
+                </w:rPr>
+                <m:t>t</m:t>
+              </m:r>
+            </m:sub>
+            <m:sup>
+              <m:r>
+                <w:rPr>
+                  <w:rFonts w:ascii="Cambria Math" w:eastAsiaTheme="minorEastAsia" w:hAnsi="Cambria Math"/>
+                  <w:sz w:val="22"/>
+                  <w:szCs w:val="22"/>
+                </w:rPr>
+                <m:t>α</m:t>
+              </m:r>
+            </m:sup>
+          </m:sSubSup>
+          <m:sSubSup>
+            <m:sSubSupPr>
+              <m:ctrlPr>
+                <w:rPr>
+                  <w:rFonts w:ascii="Cambria Math" w:eastAsiaTheme="minorEastAsia" w:hAnsi="Cambria Math"/>
+                  <w:i/>
+                  <w:sz w:val="22"/>
+                  <w:szCs w:val="22"/>
+                </w:rPr>
+              </m:ctrlPr>
+            </m:sSubSupPr>
+            <m:e>
+              <m:r>
+                <w:rPr>
+                  <w:rFonts w:ascii="Cambria Math" w:eastAsiaTheme="minorEastAsia" w:hAnsi="Cambria Math"/>
+                  <w:sz w:val="22"/>
+                  <w:szCs w:val="22"/>
+                </w:rPr>
+                <m:t>L</m:t>
+              </m:r>
+            </m:e>
+            <m:sub>
+              <m:r>
+                <w:rPr>
+                  <w:rFonts w:ascii="Cambria Math" w:eastAsiaTheme="minorEastAsia" w:hAnsi="Cambria Math"/>
+                  <w:sz w:val="22"/>
+                  <w:szCs w:val="22"/>
+                </w:rPr>
+                <m:t>t</m:t>
+              </m:r>
+            </m:sub>
+            <m:sup>
+              <m:r>
+                <w:rPr>
+                  <w:rFonts w:ascii="Cambria Math" w:eastAsiaTheme="minorEastAsia" w:hAnsi="Cambria Math"/>
+                  <w:sz w:val="22"/>
+                  <w:szCs w:val="22"/>
+                </w:rPr>
+                <m:t>1-α</m:t>
+              </m:r>
+            </m:sup>
+          </m:sSubSup>
+        </m:oMath>
+      </m:oMathPara>
+    </w:p>
+    <w:p>
+      <w:pPr>
+        <w:rPr>
+          <w:rFonts w:eastAsiaTheme="minorEastAsia"/>
+          <w:sz w:val="22"/>
+          <w:szCs w:val="22"/>
+        </w:rPr>
+      </w:pPr>
+      <m:oMathPara>
+        <m:oMath>
+          <m:sSub>
+            <m:sSubPr>
+              <m:ctrlPr>
+                <w:rPr>
+                  <w:rFonts w:ascii="Cambria Math" w:hAnsi="Cambria Math"/>
+                  <w:i/>
+                  <w:sz w:val="22"/>
+                  <w:szCs w:val="22"/>
+                </w:rPr>
+              </m:ctrlPr>
+            </m:sSubPr>
+            <m:e>
+              <m:r>
+                <w:rPr>
+                  <w:rFonts w:ascii="Cambria Math" w:hAnsi="Cambria Math"/>
+                  <w:sz w:val="22"/>
+                  <w:szCs w:val="22"/>
+                </w:rPr>
+                <m:t>Y</m:t>
+              </m:r>
+            </m:e>
+            <m:sub>
+              <m:r>
+                <w:rPr>
+                  <w:rFonts w:ascii="Cambria Math" w:hAnsi="Cambria Math"/>
+                  <w:sz w:val="22"/>
+                  <w:szCs w:val="22"/>
+                </w:rPr>
+                <m:t>t</m:t>
+              </m:r>
+            </m:sub>
+          </m:sSub>
+          <m:r>
+            <w:rPr>
+              <w:rFonts w:ascii="Cambria Math" w:eastAsiaTheme="minorEastAsia" w:hAnsi="Cambria Math"/>
+              <w:sz w:val="22"/>
+              <w:szCs w:val="22"/>
+            </w:rPr>
+            <m:t>=</m:t>
+          </m:r>
+          <m:acc>
+            <m:accPr>
+              <m:chr m:val="̅"/>
+              <m:ctrlPr>
+                <w:rPr>
+                  <w:rFonts w:ascii="Cambria Math" w:eastAsiaTheme="minorEastAsia" w:hAnsi="Cambria Math"/>
+                  <w:i/>
+                  <w:sz w:val="22"/>
+                  <w:szCs w:val="22"/>
+                </w:rPr>
+              </m:ctrlPr>
+            </m:accPr>
+            <m:e>
+              <m:r>
+                <w:rPr>
+                  <w:rFonts w:ascii="Cambria Math" w:eastAsiaTheme="minorEastAsia" w:hAnsi="Cambria Math"/>
+                  <w:sz w:val="22"/>
+                  <w:szCs w:val="22"/>
+                </w:rPr>
+                <m:t>z</m:t>
+              </m:r>
+            </m:e>
+          </m:acc>
+          <m:sSub>
+            <m:sSubPr>
+              <m:ctrlPr>
+                <w:rPr>
+                  <w:rFonts w:ascii="Cambria Math" w:eastAsiaTheme="minorEastAsia" w:hAnsi="Cambria Math"/>
+                  <w:i/>
+                  <w:sz w:val="22"/>
+                  <w:szCs w:val="22"/>
+                </w:rPr>
+              </m:ctrlPr>
+            </m:sSubPr>
+            <m:e>
+              <m:r>
+                <w:rPr>
+                  <w:rFonts w:ascii="Cambria Math" w:eastAsiaTheme="minorEastAsia" w:hAnsi="Cambria Math"/>
+                  <w:sz w:val="22"/>
+                  <w:szCs w:val="22"/>
+                </w:rPr>
+                <m:t>K</m:t>
+              </m:r>
+            </m:e>
+            <m:sub>
+              <m:r>
+                <w:rPr>
+                  <w:rFonts w:ascii="Cambria Math" w:eastAsiaTheme="minorEastAsia" w:hAnsi="Cambria Math"/>
+                  <w:sz w:val="22"/>
+                  <w:szCs w:val="22"/>
+                </w:rPr>
+                <m:t>t</m:t>
+              </m:r>
+            </m:sub>
+          </m:sSub>
+          <m:sSubSup>
+            <m:sSubSupPr>
+              <m:ctrlPr>
+                <w:rPr>
+                  <w:rFonts w:ascii="Cambria Math" w:eastAsiaTheme="minorEastAsia" w:hAnsi="Cambria Math"/>
+                  <w:i/>
+                  <w:sz w:val="22"/>
+                  <w:szCs w:val="22"/>
+                </w:rPr>
+              </m:ctrlPr>
+            </m:sSubSupPr>
+            <m:e>
+              <m:r>
+                <w:rPr>
+                  <w:rFonts w:ascii="Cambria Math" w:eastAsiaTheme="minorEastAsia" w:hAnsi="Cambria Math"/>
+                  <w:sz w:val="22"/>
+                  <w:szCs w:val="22"/>
+                </w:rPr>
+                <m:t>L</m:t>
+              </m:r>
+            </m:e>
+            <m:sub>
+              <m:r>
+                <w:rPr>
+                  <w:rFonts w:ascii="Cambria Math" w:eastAsiaTheme="minorEastAsia" w:hAnsi="Cambria Math"/>
+                  <w:sz w:val="22"/>
+                  <w:szCs w:val="22"/>
+                </w:rPr>
+                <m:t>t</m:t>
+              </m:r>
+            </m:sub>
+            <m:sup>
+              <m:r>
+                <w:rPr>
+                  <w:rFonts w:ascii="Cambria Math" w:eastAsiaTheme="minorEastAsia" w:hAnsi="Cambria Math"/>
+                  <w:sz w:val="22"/>
+                  <w:szCs w:val="22"/>
+                </w:rPr>
+                <m:t>1-α</m:t>
+              </m:r>
+            </m:sup>
+          </m:sSubSup>
+        </m:oMath>
+      </m:oMathPara>
+    </w:p>
+    <w:p>
+      <w:pPr>
+        <w:rPr>
+          <w:rFonts w:eastAsiaTheme="minorEastAsia"/>
+          <w:sz w:val="22"/>
+          <w:szCs w:val="22"/>
+        </w:rPr>
+      </w:pPr>
+      <w:r>
+        <w:rPr>
+          <w:rFonts w:eastAsiaTheme="minorEastAsia"/>
+          <w:sz w:val="22"/>
+          <w:szCs w:val="22"/>
+        </w:rPr>
+        <w:t>Expressing this in per-capita terms gives us:</w:t>
+      </w:r>
+    </w:p>
+    <w:p>
+      <w:pPr>
+        <w:rPr>
+          <w:rFonts w:eastAsiaTheme="minorEastAsia"/>
+          <w:sz w:val="22"/>
+          <w:szCs w:val="22"/>
+        </w:rPr>
+      </w:pPr>
+      <m:oMathPara>
+        <m:oMath>
+          <m:sSub>
+            <m:sSubPr>
+              <m:ctrlPr>
+                <w:rPr>
+                  <w:rFonts w:ascii="Cambria Math" w:eastAsiaTheme="minorEastAsia" w:hAnsi="Cambria Math"/>
+                  <w:i/>
+                  <w:sz w:val="22"/>
+                  <w:szCs w:val="22"/>
+                </w:rPr>
+              </m:ctrlPr>
+            </m:sSubPr>
+            <m:e>
+              <m:r>
+                <w:rPr>
+                  <w:rFonts w:ascii="Cambria Math" w:eastAsiaTheme="minorEastAsia" w:hAnsi="Cambria Math"/>
+                  <w:sz w:val="22"/>
+                  <w:szCs w:val="22"/>
+                </w:rPr>
+                <m:t>y</m:t>
+              </m:r>
+            </m:e>
+            <m:sub>
+              <m:r>
+                <w:rPr>
+                  <w:rFonts w:ascii="Cambria Math" w:eastAsiaTheme="minorEastAsia" w:hAnsi="Cambria Math"/>
+                  <w:sz w:val="22"/>
+                  <w:szCs w:val="22"/>
+                </w:rPr>
+                <m:t>t</m:t>
+              </m:r>
+            </m:sub>
+          </m:sSub>
+          <m:r>
+            <w:rPr>
+              <w:rFonts w:ascii="Cambria Math" w:eastAsiaTheme="minorEastAsia" w:hAnsi="Cambria Math"/>
+              <w:sz w:val="22"/>
+              <w:szCs w:val="22"/>
+            </w:rPr>
+            <m:t>=</m:t>
+          </m:r>
+          <m:f>
+            <m:fPr>
+              <m:ctrlPr>
+                <w:rPr>
+                  <w:rFonts w:ascii="Cambria Math" w:eastAsiaTheme="minorEastAsia" w:hAnsi="Cambria Math"/>
+                  <w:i/>
+                  <w:sz w:val="22"/>
+                  <w:szCs w:val="22"/>
+                </w:rPr>
+              </m:ctrlPr>
+            </m:fPr>
+            <m:num>
+              <m:sSub>
+                <m:sSubPr>
+                  <m:ctrlPr>
+                    <w:rPr>
+                      <w:rFonts w:ascii="Cambria Math" w:eastAsiaTheme="minorEastAsia" w:hAnsi="Cambria Math"/>
+                      <w:i/>
+                      <w:sz w:val="22"/>
+                      <w:szCs w:val="22"/>
+                    </w:rPr>
+                  </m:ctrlPr>
+                </m:sSubPr>
+                <m:e>
+                  <m:r>
+                    <w:rPr>
+                      <w:rFonts w:ascii="Cambria Math" w:eastAsiaTheme="minorEastAsia" w:hAnsi="Cambria Math"/>
+                      <w:sz w:val="22"/>
+                      <w:szCs w:val="22"/>
+                    </w:rPr>
+                    <m:t>Y</m:t>
+                  </m:r>
+                </m:e>
+                <m:sub>
+                  <m:r>
+                    <w:rPr>
+                      <w:rFonts w:ascii="Cambria Math" w:eastAsiaTheme="minorEastAsia" w:hAnsi="Cambria Math"/>
+                      <w:sz w:val="22"/>
+                      <w:szCs w:val="22"/>
+                    </w:rPr>
+                    <m:t>t</m:t>
+                  </m:r>
+                </m:sub>
+              </m:sSub>
+            </m:num>
+            <m:den>
+              <m:sSub>
+                <m:sSubPr>
+                  <m:ctrlPr>
+                    <w:rPr>
+                      <w:rFonts w:ascii="Cambria Math" w:eastAsiaTheme="minorEastAsia" w:hAnsi="Cambria Math"/>
+                      <w:i/>
+                      <w:sz w:val="22"/>
+                      <w:szCs w:val="22"/>
+                    </w:rPr>
+                  </m:ctrlPr>
+                </m:sSubPr>
+                <m:e>
+                  <m:r>
+                    <w:rPr>
+                      <w:rFonts w:ascii="Cambria Math" w:eastAsiaTheme="minorEastAsia" w:hAnsi="Cambria Math"/>
+                      <w:sz w:val="22"/>
+                      <w:szCs w:val="22"/>
+                    </w:rPr>
+                    <m:t>L</m:t>
+                  </m:r>
+                </m:e>
+                <m:sub>
+                  <m:r>
+                    <w:rPr>
+                      <w:rFonts w:ascii="Cambria Math" w:eastAsiaTheme="minorEastAsia" w:hAnsi="Cambria Math"/>
+                      <w:sz w:val="22"/>
+                      <w:szCs w:val="22"/>
+                    </w:rPr>
+                    <m:t>t</m:t>
+                  </m:r>
+                </m:sub>
+              </m:sSub>
+            </m:den>
+          </m:f>
+          <m:r>
+            <w:rPr>
+              <w:rFonts w:ascii="Cambria Math" w:eastAsiaTheme="minorEastAsia" w:hAnsi="Cambria Math"/>
+              <w:sz w:val="22"/>
+              <w:szCs w:val="22"/>
+            </w:rPr>
+            <m:t>=</m:t>
+          </m:r>
+          <m:acc>
+            <m:accPr>
+              <m:chr m:val="̅"/>
+              <m:ctrlPr>
+                <w:rPr>
+                  <w:rFonts w:ascii="Cambria Math" w:eastAsiaTheme="minorEastAsia" w:hAnsi="Cambria Math"/>
+                  <w:i/>
+                  <w:sz w:val="22"/>
+                  <w:szCs w:val="22"/>
+                </w:rPr>
+              </m:ctrlPr>
+            </m:accPr>
+            <m:e>
+              <m:r>
+                <w:rPr>
+                  <w:rFonts w:ascii="Cambria Math" w:eastAsiaTheme="minorEastAsia" w:hAnsi="Cambria Math"/>
+                  <w:sz w:val="22"/>
+                  <w:szCs w:val="22"/>
+                </w:rPr>
+                <m:t>z</m:t>
+              </m:r>
+            </m:e>
+          </m:acc>
+          <m:sSup>
+            <m:sSupPr>
+              <m:ctrlPr>
+                <w:rPr>
+                  <w:rFonts w:ascii="Cambria Math" w:eastAsiaTheme="minorEastAsia" w:hAnsi="Cambria Math"/>
+                  <w:i/>
+                  <w:sz w:val="22"/>
+                  <w:szCs w:val="22"/>
+                </w:rPr>
+              </m:ctrlPr>
+            </m:sSupPr>
+            <m:e>
+              <m:r>
+                <w:rPr>
+                  <w:rFonts w:ascii="Cambria Math" w:eastAsiaTheme="minorEastAsia" w:hAnsi="Cambria Math"/>
+                  <w:sz w:val="22"/>
+                  <w:szCs w:val="22"/>
+                </w:rPr>
+                <m:t>N</m:t>
+              </m:r>
+            </m:e>
+            <m:sup>
+              <m:r>
+                <w:rPr>
+                  <w:rFonts w:ascii="Cambria Math" w:eastAsiaTheme="minorEastAsia" w:hAnsi="Cambria Math"/>
+                  <w:sz w:val="22"/>
+                  <w:szCs w:val="22"/>
+                </w:rPr>
+                <m:t>1-α</m:t>
+              </m:r>
+            </m:sup>
+          </m:sSup>
+          <m:sSub>
+            <m:sSubPr>
+              <m:ctrlPr>
+                <w:rPr>
+                  <w:rFonts w:ascii="Cambria Math" w:eastAsiaTheme="minorEastAsia" w:hAnsi="Cambria Math"/>
+                  <w:i/>
+                  <w:sz w:val="22"/>
+                  <w:szCs w:val="22"/>
+                </w:rPr>
+              </m:ctrlPr>
+            </m:sSubPr>
+            <m:e>
+              <m:r>
+                <w:rPr>
+                  <w:rFonts w:ascii="Cambria Math" w:eastAsiaTheme="minorEastAsia" w:hAnsi="Cambria Math"/>
+                  <w:sz w:val="22"/>
+                  <w:szCs w:val="22"/>
+                </w:rPr>
+                <m:t>k</m:t>
+              </m:r>
+            </m:e>
+            <m:sub>
+              <m:r>
+                <w:rPr>
+                  <w:rFonts w:ascii="Cambria Math" w:eastAsiaTheme="minorEastAsia" w:hAnsi="Cambria Math"/>
+                  <w:sz w:val="22"/>
+                  <w:szCs w:val="22"/>
+                </w:rPr>
+                <m:t>t</m:t>
+              </m:r>
+            </m:sub>
+          </m:sSub>
+        </m:oMath>
+      </m:oMathPara>
+    </w:p>
+    <w:p>
+      <w:pPr>
+        <w:rPr>
+          <w:rFonts w:eastAsiaTheme="minorEastAsia"/>
+          <w:sz w:val="22"/>
+          <w:szCs w:val="22"/>
+        </w:rPr>
+      </w:pPr>
+      <w:r>
+        <w:rPr>
+          <w:rFonts w:eastAsiaTheme="minorEastAsia"/>
+          <w:sz w:val="22"/>
+          <w:szCs w:val="22"/>
+        </w:rPr>
+        <w:t xml:space="preserve">Production is now linear in </w:t>
+      </w:r>
+      <m:oMath>
+        <m:sSub>
+          <m:sSubPr>
+            <m:ctrlPr>
+              <w:rPr>
+                <w:rFonts w:ascii="Cambria Math" w:eastAsiaTheme="minorEastAsia" w:hAnsi="Cambria Math"/>
+                <w:i/>
+                <w:sz w:val="22"/>
+                <w:szCs w:val="22"/>
+              </w:rPr>
+            </m:ctrlPr>
+          </m:sSubPr>
+          <m:e>
+            <m:r>
+              <w:rPr>
+                <w:rFonts w:ascii="Cambria Math" w:eastAsiaTheme="minorEastAsia" w:hAnsi="Cambria Math"/>
+                <w:sz w:val="22"/>
+                <w:szCs w:val="22"/>
+              </w:rPr>
+              <m:t>k</m:t>
+            </m:r>
+          </m:e>
+          <m:sub>
+            <m:r>
+              <w:rPr>
+                <w:rFonts w:ascii="Cambria Math" w:eastAsiaTheme="minorEastAsia" w:hAnsi="Cambria Math"/>
+                <w:sz w:val="22"/>
+                <w:szCs w:val="22"/>
+              </w:rPr>
+              <m:t>t</m:t>
+            </m:r>
+          </m:sub>
+        </m:sSub>
+      </m:oMath>
+      <w:r>
+        <w:rPr>
+          <w:rFonts w:eastAsiaTheme="minorEastAsia"/>
+          <w:sz w:val="22"/>
+          <w:szCs w:val="22"/>
+        </w:rPr>
+        <w:t xml:space="preserve"> and no longer concave: the externality removes diminishing returns to capital in aggregate.</w:t>
+      </w:r>
+      <w:r>
+        <w:rPr>
+          <w:rFonts w:eastAsiaTheme="minorEastAsia"/>
+          <w:sz w:val="22"/>
+          <w:szCs w:val="22"/>
+        </w:rPr>
+        <w:t xml:space="preserve"> This has implications for the transition equation, is it means savings are now also linear in </w:t>
+      </w:r>
+      <m:oMath>
+        <m:sSub>
+          <m:sSubPr>
+            <m:ctrlPr>
+              <w:rPr>
+                <w:rFonts w:ascii="Cambria Math" w:eastAsiaTheme="minorEastAsia" w:hAnsi="Cambria Math"/>
+                <w:i/>
+                <w:sz w:val="22"/>
+                <w:szCs w:val="22"/>
+              </w:rPr>
+            </m:ctrlPr>
+          </m:sSubPr>
+          <m:e>
+            <m:r>
+              <w:rPr>
+                <w:rFonts w:ascii="Cambria Math" w:eastAsiaTheme="minorEastAsia" w:hAnsi="Cambria Math"/>
+                <w:sz w:val="22"/>
+                <w:szCs w:val="22"/>
+              </w:rPr>
+              <m:t>k</m:t>
+            </m:r>
+          </m:e>
+          <m:sub>
+            <m:r>
+              <w:rPr>
+                <w:rFonts w:ascii="Cambria Math" w:eastAsiaTheme="minorEastAsia" w:hAnsi="Cambria Math"/>
+                <w:sz w:val="22"/>
+                <w:szCs w:val="22"/>
+              </w:rPr>
+              <m:t>t</m:t>
+            </m:r>
+          </m:sub>
+        </m:sSub>
+      </m:oMath>
+      <w:r>
+        <w:rPr>
+          <w:rFonts w:eastAsiaTheme="minorEastAsia"/>
+          <w:sz w:val="22"/>
+          <w:szCs w:val="22"/>
+        </w:rPr>
+        <w:t>/do not suffer diminishing returns.</w:t>
+      </w:r>
+    </w:p>
+    <w:p>
+      <w:pPr>
+        <w:rPr>
+          <w:rFonts w:eastAsiaTheme="minorEastAsia"/>
+          <w:sz w:val="22"/>
+          <w:szCs w:val="22"/>
+        </w:rPr>
+      </w:pPr>
+      <m:oMathPara>
+        <m:oMath>
+          <m:sSub>
+            <m:sSubPr>
+              <m:ctrlPr>
+                <w:rPr>
+                  <w:rFonts w:ascii="Cambria Math" w:eastAsiaTheme="minorEastAsia" w:hAnsi="Cambria Math"/>
+                  <w:i/>
+                  <w:sz w:val="22"/>
+                  <w:szCs w:val="22"/>
+                </w:rPr>
+              </m:ctrlPr>
+            </m:sSubPr>
+            <m:e>
+              <m:r>
+                <w:rPr>
+                  <w:rFonts w:ascii="Cambria Math" w:eastAsiaTheme="minorEastAsia" w:hAnsi="Cambria Math"/>
+                  <w:sz w:val="22"/>
+                  <w:szCs w:val="22"/>
+                </w:rPr>
+                <m:t>w</m:t>
+              </m:r>
+            </m:e>
+            <m:sub>
+              <m:r>
+                <w:rPr>
+                  <w:rFonts w:ascii="Cambria Math" w:eastAsiaTheme="minorEastAsia" w:hAnsi="Cambria Math"/>
+                  <w:sz w:val="22"/>
+                  <w:szCs w:val="22"/>
+                </w:rPr>
+                <m:t>t</m:t>
+              </m:r>
+            </m:sub>
+          </m:sSub>
+          <m:r>
+            <w:rPr>
+              <w:rFonts w:ascii="Cambria Math" w:eastAsiaTheme="minorEastAsia" w:hAnsi="Cambria Math"/>
+              <w:sz w:val="22"/>
+              <w:szCs w:val="22"/>
+            </w:rPr>
+            <m:t>=(1-α)</m:t>
+          </m:r>
+          <m:r>
+            <w:rPr>
+              <w:rFonts w:ascii="Cambria Math" w:eastAsiaTheme="minorEastAsia" w:hAnsi="Cambria Math"/>
+              <w:sz w:val="22"/>
+              <w:szCs w:val="22"/>
+            </w:rPr>
+            <m:t xml:space="preserve"> </m:t>
+          </m:r>
+          <m:acc>
+            <m:accPr>
+              <m:chr m:val="̅"/>
+              <m:ctrlPr>
+                <w:rPr>
+                  <w:rFonts w:ascii="Cambria Math" w:eastAsiaTheme="minorEastAsia" w:hAnsi="Cambria Math"/>
+                  <w:i/>
+                  <w:sz w:val="22"/>
+                  <w:szCs w:val="22"/>
+                </w:rPr>
+              </m:ctrlPr>
+            </m:accPr>
+            <m:e>
+              <m:r>
+                <w:rPr>
+                  <w:rFonts w:ascii="Cambria Math" w:eastAsiaTheme="minorEastAsia" w:hAnsi="Cambria Math"/>
+                  <w:sz w:val="22"/>
+                  <w:szCs w:val="22"/>
+                </w:rPr>
+                <m:t>z</m:t>
+              </m:r>
+            </m:e>
+          </m:acc>
+          <m:sSub>
+            <m:sSubPr>
+              <m:ctrlPr>
+                <w:rPr>
+                  <w:rFonts w:ascii="Cambria Math" w:eastAsiaTheme="minorEastAsia" w:hAnsi="Cambria Math"/>
+                  <w:i/>
+                  <w:sz w:val="22"/>
+                  <w:szCs w:val="22"/>
+                </w:rPr>
+              </m:ctrlPr>
+            </m:sSubPr>
+            <m:e>
+              <m:r>
+                <w:rPr>
+                  <w:rFonts w:ascii="Cambria Math" w:eastAsiaTheme="minorEastAsia" w:hAnsi="Cambria Math"/>
+                  <w:sz w:val="22"/>
+                  <w:szCs w:val="22"/>
+                </w:rPr>
+                <m:t>K</m:t>
+              </m:r>
+            </m:e>
+            <m:sub>
+              <m:r>
+                <w:rPr>
+                  <w:rFonts w:ascii="Cambria Math" w:eastAsiaTheme="minorEastAsia" w:hAnsi="Cambria Math"/>
+                  <w:sz w:val="22"/>
+                  <w:szCs w:val="22"/>
+                </w:rPr>
+                <m:t>t</m:t>
+              </m:r>
+            </m:sub>
+          </m:sSub>
+          <m:sSubSup>
+            <m:sSubSupPr>
+              <m:ctrlPr>
+                <w:rPr>
+                  <w:rFonts w:ascii="Cambria Math" w:eastAsiaTheme="minorEastAsia" w:hAnsi="Cambria Math"/>
+                  <w:i/>
+                  <w:sz w:val="22"/>
+                  <w:szCs w:val="22"/>
+                </w:rPr>
+              </m:ctrlPr>
+            </m:sSubSupPr>
+            <m:e>
+              <m:r>
+                <w:rPr>
+                  <w:rFonts w:ascii="Cambria Math" w:eastAsiaTheme="minorEastAsia" w:hAnsi="Cambria Math"/>
+                  <w:sz w:val="22"/>
+                  <w:szCs w:val="22"/>
+                </w:rPr>
+                <m:t>L</m:t>
+              </m:r>
+            </m:e>
+            <m:sub>
+              <m:r>
+                <w:rPr>
+                  <w:rFonts w:ascii="Cambria Math" w:eastAsiaTheme="minorEastAsia" w:hAnsi="Cambria Math"/>
+                  <w:sz w:val="22"/>
+                  <w:szCs w:val="22"/>
+                </w:rPr>
+                <m:t>t</m:t>
+              </m:r>
+            </m:sub>
+            <m:sup>
+              <m:r>
+                <w:rPr>
+                  <w:rFonts w:ascii="Cambria Math" w:eastAsiaTheme="minorEastAsia" w:hAnsi="Cambria Math"/>
+                  <w:sz w:val="22"/>
+                  <w:szCs w:val="22"/>
+                </w:rPr>
+                <m:t>1-α</m:t>
+              </m:r>
+            </m:sup>
+          </m:sSubSup>
+        </m:oMath>
+      </m:oMathPara>
+    </w:p>
+    <w:p>
+      <w:pPr>
+        <w:rPr>
+          <w:rFonts w:eastAsiaTheme="minorEastAsia"/>
+          <w:sz w:val="22"/>
+          <w:szCs w:val="22"/>
+        </w:rPr>
+      </w:pPr>
+      <m:oMathPara>
+        <m:oMath>
+          <m:sSub>
+            <m:sSubPr>
+              <m:ctrlPr>
+                <w:rPr>
+                  <w:rFonts w:ascii="Cambria Math" w:eastAsiaTheme="minorEastAsia" w:hAnsi="Cambria Math"/>
+                  <w:i/>
+                  <w:sz w:val="22"/>
+                  <w:szCs w:val="22"/>
+                </w:rPr>
+              </m:ctrlPr>
+            </m:sSubPr>
+            <m:e>
+              <m:r>
+                <w:rPr>
+                  <w:rFonts w:ascii="Cambria Math" w:eastAsiaTheme="minorEastAsia" w:hAnsi="Cambria Math"/>
+                  <w:sz w:val="22"/>
+                  <w:szCs w:val="22"/>
+                </w:rPr>
+                <m:t>k</m:t>
+              </m:r>
+            </m:e>
+            <m:sub>
+              <m:r>
+                <w:rPr>
+                  <w:rFonts w:ascii="Cambria Math" w:eastAsiaTheme="minorEastAsia" w:hAnsi="Cambria Math"/>
+                  <w:sz w:val="22"/>
+                  <w:szCs w:val="22"/>
+                </w:rPr>
+                <m:t>t+1</m:t>
+              </m:r>
+            </m:sub>
+          </m:sSub>
+          <m:r>
+            <w:rPr>
+              <w:rFonts w:ascii="Cambria Math" w:eastAsiaTheme="minorEastAsia" w:hAnsi="Cambria Math"/>
+              <w:sz w:val="22"/>
+              <w:szCs w:val="22"/>
+            </w:rPr>
+            <m:t>=</m:t>
+          </m:r>
+          <m:d>
+            <m:dPr>
+              <m:ctrlPr>
+                <w:rPr>
+                  <w:rFonts w:ascii="Cambria Math" w:eastAsiaTheme="minorEastAsia" w:hAnsi="Cambria Math"/>
+                  <w:i/>
+                  <w:sz w:val="22"/>
+                  <w:szCs w:val="22"/>
+                </w:rPr>
+              </m:ctrlPr>
+            </m:dPr>
+            <m:e>
+              <m:r>
+                <w:rPr>
+                  <w:rFonts w:ascii="Cambria Math" w:eastAsiaTheme="minorEastAsia" w:hAnsi="Cambria Math"/>
+                  <w:sz w:val="22"/>
+                  <w:szCs w:val="22"/>
+                </w:rPr>
+                <m:t>1-β</m:t>
+              </m:r>
+            </m:e>
+          </m:d>
+          <m:d>
+            <m:dPr>
+              <m:ctrlPr>
+                <w:rPr>
+                  <w:rFonts w:ascii="Cambria Math" w:eastAsiaTheme="minorEastAsia" w:hAnsi="Cambria Math"/>
+                  <w:i/>
+                  <w:sz w:val="22"/>
+                  <w:szCs w:val="22"/>
+                </w:rPr>
+              </m:ctrlPr>
+            </m:dPr>
+            <m:e>
+              <m:r>
+                <w:rPr>
+                  <w:rFonts w:ascii="Cambria Math" w:eastAsiaTheme="minorEastAsia" w:hAnsi="Cambria Math"/>
+                  <w:sz w:val="22"/>
+                  <w:szCs w:val="22"/>
+                </w:rPr>
+                <m:t>1-α</m:t>
+              </m:r>
+            </m:e>
+          </m:d>
+          <m:acc>
+            <m:accPr>
+              <m:chr m:val="̅"/>
+              <m:ctrlPr>
+                <w:rPr>
+                  <w:rFonts w:ascii="Cambria Math" w:eastAsiaTheme="minorEastAsia" w:hAnsi="Cambria Math"/>
+                  <w:i/>
+                  <w:sz w:val="22"/>
+                  <w:szCs w:val="22"/>
+                </w:rPr>
+              </m:ctrlPr>
+            </m:accPr>
+            <m:e>
+              <m:r>
+                <w:rPr>
+                  <w:rFonts w:ascii="Cambria Math" w:eastAsiaTheme="minorEastAsia" w:hAnsi="Cambria Math"/>
+                  <w:sz w:val="22"/>
+                  <w:szCs w:val="22"/>
+                </w:rPr>
+                <m:t>z</m:t>
+              </m:r>
+            </m:e>
+          </m:acc>
+          <m:sSup>
+            <m:sSupPr>
+              <m:ctrlPr>
+                <w:rPr>
+                  <w:rFonts w:ascii="Cambria Math" w:eastAsiaTheme="minorEastAsia" w:hAnsi="Cambria Math"/>
+                  <w:i/>
+                  <w:sz w:val="22"/>
+                  <w:szCs w:val="22"/>
+                </w:rPr>
+              </m:ctrlPr>
+            </m:sSupPr>
+            <m:e>
+              <m:r>
+                <w:rPr>
+                  <w:rFonts w:ascii="Cambria Math" w:eastAsiaTheme="minorEastAsia" w:hAnsi="Cambria Math"/>
+                  <w:sz w:val="22"/>
+                  <w:szCs w:val="22"/>
+                </w:rPr>
+                <m:t>N</m:t>
+              </m:r>
+            </m:e>
+            <m:sup>
+              <m:r>
+                <w:rPr>
+                  <w:rFonts w:ascii="Cambria Math" w:eastAsiaTheme="minorEastAsia" w:hAnsi="Cambria Math"/>
+                  <w:sz w:val="22"/>
+                  <w:szCs w:val="22"/>
+                </w:rPr>
+                <m:t>1-α</m:t>
+              </m:r>
+            </m:sup>
+          </m:sSup>
+          <m:sSub>
+            <m:sSubPr>
+              <m:ctrlPr>
+                <w:rPr>
+                  <w:rFonts w:ascii="Cambria Math" w:eastAsiaTheme="minorEastAsia" w:hAnsi="Cambria Math"/>
+                  <w:i/>
+                  <w:sz w:val="22"/>
+                  <w:szCs w:val="22"/>
+                </w:rPr>
+              </m:ctrlPr>
+            </m:sSubPr>
+            <m:e>
+              <m:r>
+                <w:rPr>
+                  <w:rFonts w:ascii="Cambria Math" w:eastAsiaTheme="minorEastAsia" w:hAnsi="Cambria Math"/>
+                  <w:sz w:val="22"/>
+                  <w:szCs w:val="22"/>
+                </w:rPr>
+                <m:t>k</m:t>
+              </m:r>
+            </m:e>
+            <m:sub>
+              <m:r>
+                <w:rPr>
+                  <w:rFonts w:ascii="Cambria Math" w:eastAsiaTheme="minorEastAsia" w:hAnsi="Cambria Math"/>
+                  <w:sz w:val="22"/>
+                  <w:szCs w:val="22"/>
+                </w:rPr>
+                <m:t>t</m:t>
+              </m:r>
+            </m:sub>
+          </m:sSub>
+        </m:oMath>
+      </m:oMathPara>
+    </w:p>
+    <w:p>
+      <w:pPr>
+        <w:rPr>
+          <w:rFonts w:eastAsiaTheme="minorEastAsia"/>
+          <w:sz w:val="22"/>
+          <w:szCs w:val="22"/>
+        </w:rPr>
+      </w:pPr>
+      <w:r>
+        <w:rPr>
+          <w:rFonts w:eastAsiaTheme="minorEastAsia"/>
+          <w:sz w:val="22"/>
+          <w:szCs w:val="22"/>
+        </w:rPr>
+        <w:t xml:space="preserve">This also means there are three difference steady state possibilities, are the removal of diminishing returns means </w:t>
+      </w:r>
+      <m:oMath>
+        <m:acc>
+          <m:accPr>
+            <m:chr m:val="̅"/>
+            <m:ctrlPr>
+              <w:rPr>
+                <w:rFonts w:ascii="Cambria Math" w:hAnsi="Cambria Math"/>
+                <w:i/>
+                <w:sz w:val="22"/>
+                <w:szCs w:val="22"/>
+              </w:rPr>
+            </m:ctrlPr>
+          </m:accPr>
+          <m:e>
+            <m:r>
+              <w:rPr>
+                <w:rFonts w:ascii="Cambria Math" w:hAnsi="Cambria Math"/>
+                <w:sz w:val="22"/>
+                <w:szCs w:val="22"/>
+              </w:rPr>
+              <m:t>k</m:t>
+            </m:r>
+          </m:e>
+        </m:acc>
+      </m:oMath>
+      <w:r>
+        <w:rPr>
+          <w:rFonts w:eastAsiaTheme="minorEastAsia"/>
+          <w:sz w:val="22"/>
+          <w:szCs w:val="22"/>
+        </w:rPr>
+        <w:t xml:space="preserve"> doesn’t always settle as some pre-determined level:</w:t>
+      </w:r>
+    </w:p>
+    <w:p>
+      <w:pPr>
+        <w:pStyle w:val="ListParagraph"/>
+        <w:numPr>
+          <w:ilvl w:val="0"/>
+          <w:numId w:val="4"/>
+        </w:numPr>
+        <w:rPr>
+          <w:rFonts w:eastAsiaTheme="minorEastAsia"/>
+          <w:sz w:val="22"/>
+          <w:szCs w:val="22"/>
+        </w:rPr>
+      </w:pPr>
+      <w:r>
+        <w:rPr>
+          <w:rFonts w:eastAsiaTheme="minorEastAsia"/>
+          <w:sz w:val="22"/>
+          <w:szCs w:val="22"/>
+        </w:rPr>
+        <w:t xml:space="preserve">If the slope coefficient of </w:t>
+      </w:r>
+      <m:oMath>
+        <m:sSub>
+          <m:sSubPr>
+            <m:ctrlPr>
+              <w:rPr>
+                <w:rFonts w:ascii="Cambria Math" w:eastAsiaTheme="minorEastAsia" w:hAnsi="Cambria Math"/>
+                <w:i/>
+                <w:sz w:val="22"/>
+                <w:szCs w:val="22"/>
+              </w:rPr>
+            </m:ctrlPr>
+          </m:sSubPr>
+          <m:e>
+            <m:r>
+              <w:rPr>
+                <w:rFonts w:ascii="Cambria Math" w:eastAsiaTheme="minorEastAsia" w:hAnsi="Cambria Math"/>
+                <w:sz w:val="22"/>
+                <w:szCs w:val="22"/>
+              </w:rPr>
+              <m:t>k</m:t>
+            </m:r>
+          </m:e>
+          <m:sub>
+            <m:r>
+              <w:rPr>
+                <w:rFonts w:ascii="Cambria Math" w:eastAsiaTheme="minorEastAsia" w:hAnsi="Cambria Math"/>
+                <w:sz w:val="22"/>
+                <w:szCs w:val="22"/>
+              </w:rPr>
+              <m:t>t</m:t>
+            </m:r>
+          </m:sub>
+        </m:sSub>
+      </m:oMath>
+      <w:r>
+        <w:rPr>
+          <w:rFonts w:eastAsiaTheme="minorEastAsia"/>
+          <w:sz w:val="22"/>
+          <w:szCs w:val="22"/>
+        </w:rPr>
+        <w:t xml:space="preserve"> (</w:t>
+      </w:r>
+      <m:oMath>
+        <m:d>
+          <m:dPr>
+            <m:ctrlPr>
+              <w:rPr>
+                <w:rFonts w:ascii="Cambria Math" w:eastAsiaTheme="minorEastAsia" w:hAnsi="Cambria Math"/>
+                <w:i/>
+                <w:sz w:val="22"/>
+                <w:szCs w:val="22"/>
+              </w:rPr>
+            </m:ctrlPr>
+          </m:dPr>
+          <m:e>
+            <m:r>
+              <w:rPr>
+                <w:rFonts w:ascii="Cambria Math" w:eastAsiaTheme="minorEastAsia" w:hAnsi="Cambria Math"/>
+                <w:sz w:val="22"/>
+                <w:szCs w:val="22"/>
+              </w:rPr>
+              <m:t>1-β</m:t>
+            </m:r>
+          </m:e>
+        </m:d>
+        <m:d>
+          <m:dPr>
+            <m:ctrlPr>
+              <w:rPr>
+                <w:rFonts w:ascii="Cambria Math" w:eastAsiaTheme="minorEastAsia" w:hAnsi="Cambria Math"/>
+                <w:i/>
+                <w:sz w:val="22"/>
+                <w:szCs w:val="22"/>
+              </w:rPr>
+            </m:ctrlPr>
+          </m:dPr>
+          <m:e>
+            <m:r>
+              <w:rPr>
+                <w:rFonts w:ascii="Cambria Math" w:eastAsiaTheme="minorEastAsia" w:hAnsi="Cambria Math"/>
+                <w:sz w:val="22"/>
+                <w:szCs w:val="22"/>
+              </w:rPr>
+              <m:t>1-α</m:t>
+            </m:r>
+          </m:e>
+        </m:d>
+        <m:acc>
+          <m:accPr>
+            <m:chr m:val="̅"/>
+            <m:ctrlPr>
+              <w:rPr>
+                <w:rFonts w:ascii="Cambria Math" w:eastAsiaTheme="minorEastAsia" w:hAnsi="Cambria Math"/>
+                <w:i/>
+                <w:sz w:val="22"/>
+                <w:szCs w:val="22"/>
+              </w:rPr>
+            </m:ctrlPr>
+          </m:accPr>
+          <m:e>
+            <m:r>
+              <w:rPr>
+                <w:rFonts w:ascii="Cambria Math" w:eastAsiaTheme="minorEastAsia" w:hAnsi="Cambria Math"/>
+                <w:sz w:val="22"/>
+                <w:szCs w:val="22"/>
+              </w:rPr>
+              <m:t>z</m:t>
+            </m:r>
+          </m:e>
+        </m:acc>
+        <m:sSup>
+          <m:sSupPr>
+            <m:ctrlPr>
+              <w:rPr>
+                <w:rFonts w:ascii="Cambria Math" w:eastAsiaTheme="minorEastAsia" w:hAnsi="Cambria Math"/>
+                <w:i/>
+                <w:sz w:val="22"/>
+                <w:szCs w:val="22"/>
+              </w:rPr>
+            </m:ctrlPr>
+          </m:sSupPr>
+          <m:e>
+            <m:r>
+              <w:rPr>
+                <w:rFonts w:ascii="Cambria Math" w:eastAsiaTheme="minorEastAsia" w:hAnsi="Cambria Math"/>
+                <w:sz w:val="22"/>
+                <w:szCs w:val="22"/>
+              </w:rPr>
+              <m:t>N</m:t>
+            </m:r>
+          </m:e>
+          <m:sup>
+            <m:r>
+              <w:rPr>
+                <w:rFonts w:ascii="Cambria Math" w:eastAsiaTheme="minorEastAsia" w:hAnsi="Cambria Math"/>
+                <w:sz w:val="22"/>
+                <w:szCs w:val="22"/>
+              </w:rPr>
+              <m:t>1-α</m:t>
+            </m:r>
+          </m:sup>
+        </m:sSup>
+      </m:oMath>
+      <w:r>
+        <w:rPr>
+          <w:rFonts w:eastAsiaTheme="minorEastAsia"/>
+          <w:sz w:val="22"/>
+          <w:szCs w:val="22"/>
+        </w:rPr>
+        <w:t>) us less than one, capital per worker will shrink overtime.</w:t>
+      </w:r>
+    </w:p>
+    <w:p>
+      <w:pPr>
+        <w:pStyle w:val="ListParagraph"/>
+        <w:numPr>
+          <w:ilvl w:val="0"/>
+          <w:numId w:val="4"/>
+        </w:numPr>
+        <w:rPr>
+          <w:rFonts w:eastAsiaTheme="minorEastAsia"/>
+          <w:sz w:val="22"/>
+          <w:szCs w:val="22"/>
+        </w:rPr>
+      </w:pPr>
+      <w:r>
+        <w:rPr>
+          <w:rFonts w:eastAsiaTheme="minorEastAsia"/>
+          <w:sz w:val="22"/>
+          <w:szCs w:val="22"/>
+        </w:rPr>
+        <w:t xml:space="preserve">If it is exactly equal to 1, any value of </w:t>
+      </w:r>
+      <m:oMath>
+        <m:sSub>
+          <m:sSubPr>
+            <m:ctrlPr>
+              <w:rPr>
+                <w:rFonts w:ascii="Cambria Math" w:eastAsiaTheme="minorEastAsia" w:hAnsi="Cambria Math"/>
+                <w:i/>
+                <w:sz w:val="22"/>
+                <w:szCs w:val="22"/>
+              </w:rPr>
+            </m:ctrlPr>
+          </m:sSubPr>
+          <m:e>
+            <m:r>
+              <w:rPr>
+                <w:rFonts w:ascii="Cambria Math" w:eastAsiaTheme="minorEastAsia" w:hAnsi="Cambria Math"/>
+                <w:sz w:val="22"/>
+                <w:szCs w:val="22"/>
+              </w:rPr>
+              <m:t>k</m:t>
+            </m:r>
+          </m:e>
+          <m:sub>
+            <m:r>
+              <w:rPr>
+                <w:rFonts w:ascii="Cambria Math" w:eastAsiaTheme="minorEastAsia" w:hAnsi="Cambria Math"/>
+                <w:sz w:val="22"/>
+                <w:szCs w:val="22"/>
+              </w:rPr>
+              <m:t>t</m:t>
+            </m:r>
+          </m:sub>
+        </m:sSub>
+      </m:oMath>
+      <w:r>
+        <w:rPr>
+          <w:rFonts w:eastAsiaTheme="minorEastAsia"/>
+          <w:sz w:val="22"/>
+          <w:szCs w:val="22"/>
+        </w:rPr>
+        <w:t xml:space="preserve"> will be indefinitely stable.</w:t>
+      </w:r>
+    </w:p>
+    <w:p>
+      <w:pPr>
+        <w:pStyle w:val="ListParagraph"/>
+        <w:numPr>
+          <w:ilvl w:val="0"/>
+          <w:numId w:val="4"/>
+        </w:numPr>
+        <w:rPr>
+          <w:rFonts w:eastAsiaTheme="minorEastAsia"/>
+          <w:sz w:val="22"/>
+          <w:szCs w:val="22"/>
+        </w:rPr>
+      </w:pPr>
+      <w:r>
+        <w:rPr>
+          <w:rFonts w:eastAsiaTheme="minorEastAsia"/>
+          <w:sz w:val="22"/>
+          <w:szCs w:val="22"/>
+        </w:rPr>
+        <w:t>If greater than 1, growth in the capital stock will become explosive.</w:t>
+      </w:r>
     </w:p>
     <w:sectPr>
       <w:pgSz w:w="11906" w:h="16838"/>
@@ -7908,6 +11041,119 @@
 <file path=word/numbering.xml><?xml version="1.0" encoding="utf-8"?>
 <w:numbering xmlns:wpc="http://schemas.microsoft.com/office/word/2010/wordprocessingCanvas" xmlns:cx="http://schemas.microsoft.com/office/drawing/2014/chartex" xmlns:cx1="http://schemas.microsoft.com/office/drawing/2015/9/8/chartex" xmlns:cx2="http://schemas.microsoft.com/office/drawing/2015/10/21/chartex" xmlns:cx3="http://schemas.microsoft.com/office/drawing/2016/5/9/chartex" xmlns:cx4="http://schemas.microsoft.com/office/drawing/2016/5/10/chartex" xmlns:cx5="http://schemas.microsoft.com/office/drawing/2016/5/11/chartex" xmlns:cx6="http://schemas.microsoft.com/office/drawing/2016/5/12/chartex" xmlns:cx7="http://schemas.microsoft.com/office/drawing/2016/5/13/chartex" xmlns:cx8="http://schemas.microsoft.com/office/drawing/2016/5/14/chartex" xmlns:mc="http://schemas.openxmlformats.org/markup-compatibility/2006" xmlns:aink="http://schemas.microsoft.com/office/drawing/2016/ink" xmlns:am3d="http://schemas.microsoft.com/office/drawing/2017/model3d" xmlns:o="urn:schemas-microsoft-com:office:office" xmlns:oel="http://schemas.microsoft.com/office/2019/extlst" xmlns:r="http://schemas.openxmlformats.org/officeDocument/2006/relationships" xmlns:m="http://schemas.openxmlformats.org/officeDocument/2006/math" xmlns:v="urn:schemas-microsoft-com:vml" xmlns:wp14="http://schemas.microsoft.com/office/word/2010/wordprocessingDrawing" xmlns:wp="http://schemas.openxmlformats.org/drawingml/2006/wordprocessingDrawing" xmlns:w10="urn:schemas-microsoft-com:office:word" xmlns:w="http://schemas.openxmlformats.org/wordprocessingml/2006/main" xmlns:w14="http://schemas.microsoft.com/office/word/2010/wordml" xmlns:w15="http://schemas.microsoft.com/office/word/2012/wordml" xmlns:w16cex="http://schemas.microsoft.com/office/word/2018/wordml/cex" xmlns:w16cid="http://schemas.microsoft.com/office/word/2016/wordml/cid" xmlns:w16="http://schemas.microsoft.com/office/word/2018/wordml" xmlns:w16du="http://schemas.microsoft.com/office/word/2023/wordml/word16du" xmlns:w16sdtdh="http://schemas.microsoft.com/office/word/2020/wordml/sdtdatahash" xmlns:w16sdtfl="http://schemas.microsoft.com/office/word/2024/wordml/sdtformatlock" xmlns:w16se="http://schemas.microsoft.com/office/word/2015/wordml/symex" xmlns:wpg="http://schemas.microsoft.com/office/word/2010/wordprocessingGroup" xmlns:wpi="http://schemas.microsoft.com/office/word/2010/wordprocessingInk" xmlns:wne="http://schemas.microsoft.com/office/word/2006/wordml" xmlns:wps="http://schemas.microsoft.com/office/word/2010/wordprocessingShape" mc:Ignorable="w14 w15 w16se w16cid w16 w16cex w16sdtdh w16sdtfl w16du wp14">
   <w:abstractNum w:abstractNumId="0" w15:restartNumberingAfterBreak="0">
+    <w:nsid w:val="092D3E6A"/>
+    <w:multiLevelType w:val="hybridMultilevel"/>
+    <w:tmpl w:val="70C00A22"/>
+    <w:lvl w:ilvl="0" w:tplc="0C090001">
+      <w:start w:val="1"/>
+      <w:numFmt w:val="bullet"/>
+      <w:lvlText w:val=""/>
+      <w:lvlJc w:val="left"/>
+      <w:pPr>
+        <w:ind w:left="720" w:hanging="360"/>
+      </w:pPr>
+      <w:rPr>
+        <w:rFonts w:ascii="Symbol" w:hAnsi="Symbol" w:hint="default"/>
+      </w:rPr>
+    </w:lvl>
+    <w:lvl w:ilvl="1" w:tplc="0C090003" w:tentative="1">
+      <w:start w:val="1"/>
+      <w:numFmt w:val="bullet"/>
+      <w:lvlText w:val="o"/>
+      <w:lvlJc w:val="left"/>
+      <w:pPr>
+        <w:ind w:left="1440" w:hanging="360"/>
+      </w:pPr>
+      <w:rPr>
+        <w:rFonts w:ascii="Courier New" w:hAnsi="Courier New" w:cs="Courier New" w:hint="default"/>
+      </w:rPr>
+    </w:lvl>
+    <w:lvl w:ilvl="2" w:tplc="0C090005" w:tentative="1">
+      <w:start w:val="1"/>
+      <w:numFmt w:val="bullet"/>
+      <w:lvlText w:val=""/>
+      <w:lvlJc w:val="left"/>
+      <w:pPr>
+        <w:ind w:left="2160" w:hanging="360"/>
+      </w:pPr>
+      <w:rPr>
+        <w:rFonts w:ascii="Wingdings" w:hAnsi="Wingdings" w:hint="default"/>
+      </w:rPr>
+    </w:lvl>
+    <w:lvl w:ilvl="3" w:tplc="0C090001" w:tentative="1">
+      <w:start w:val="1"/>
+      <w:numFmt w:val="bullet"/>
+      <w:lvlText w:val=""/>
+      <w:lvlJc w:val="left"/>
+      <w:pPr>
+        <w:ind w:left="2880" w:hanging="360"/>
+      </w:pPr>
+      <w:rPr>
+        <w:rFonts w:ascii="Symbol" w:hAnsi="Symbol" w:hint="default"/>
+      </w:rPr>
+    </w:lvl>
+    <w:lvl w:ilvl="4" w:tplc="0C090003" w:tentative="1">
+      <w:start w:val="1"/>
+      <w:numFmt w:val="bullet"/>
+      <w:lvlText w:val="o"/>
+      <w:lvlJc w:val="left"/>
+      <w:pPr>
+        <w:ind w:left="3600" w:hanging="360"/>
+      </w:pPr>
+      <w:rPr>
+        <w:rFonts w:ascii="Courier New" w:hAnsi="Courier New" w:cs="Courier New" w:hint="default"/>
+      </w:rPr>
+    </w:lvl>
+    <w:lvl w:ilvl="5" w:tplc="0C090005" w:tentative="1">
+      <w:start w:val="1"/>
+      <w:numFmt w:val="bullet"/>
+      <w:lvlText w:val=""/>
+      <w:lvlJc w:val="left"/>
+      <w:pPr>
+        <w:ind w:left="4320" w:hanging="360"/>
+      </w:pPr>
+      <w:rPr>
+        <w:rFonts w:ascii="Wingdings" w:hAnsi="Wingdings" w:hint="default"/>
+      </w:rPr>
+    </w:lvl>
+    <w:lvl w:ilvl="6" w:tplc="0C090001" w:tentative="1">
+      <w:start w:val="1"/>
+      <w:numFmt w:val="bullet"/>
+      <w:lvlText w:val=""/>
+      <w:lvlJc w:val="left"/>
+      <w:pPr>
+        <w:ind w:left="5040" w:hanging="360"/>
+      </w:pPr>
+      <w:rPr>
+        <w:rFonts w:ascii="Symbol" w:hAnsi="Symbol" w:hint="default"/>
+      </w:rPr>
+    </w:lvl>
+    <w:lvl w:ilvl="7" w:tplc="0C090003" w:tentative="1">
+      <w:start w:val="1"/>
+      <w:numFmt w:val="bullet"/>
+      <w:lvlText w:val="o"/>
+      <w:lvlJc w:val="left"/>
+      <w:pPr>
+        <w:ind w:left="5760" w:hanging="360"/>
+      </w:pPr>
+      <w:rPr>
+        <w:rFonts w:ascii="Courier New" w:hAnsi="Courier New" w:cs="Courier New" w:hint="default"/>
+      </w:rPr>
+    </w:lvl>
+    <w:lvl w:ilvl="8" w:tplc="0C090005" w:tentative="1">
+      <w:start w:val="1"/>
+      <w:numFmt w:val="bullet"/>
+      <w:lvlText w:val=""/>
+      <w:lvlJc w:val="left"/>
+      <w:pPr>
+        <w:ind w:left="6480" w:hanging="360"/>
+      </w:pPr>
+      <w:rPr>
+        <w:rFonts w:ascii="Wingdings" w:hAnsi="Wingdings" w:hint="default"/>
+      </w:rPr>
+    </w:lvl>
+  </w:abstractNum>
+  <w:abstractNum w:abstractNumId="1" w15:restartNumberingAfterBreak="0">
     <w:nsid w:val="171537B9"/>
     <w:multiLevelType w:val="hybridMultilevel"/>
     <w:tmpl w:val="06B8FC56"/>
@@ -7996,7 +11242,7 @@
       </w:pPr>
     </w:lvl>
   </w:abstractNum>
-  <w:abstractNum w:abstractNumId="1" w15:restartNumberingAfterBreak="0">
+  <w:abstractNum w:abstractNumId="2" w15:restartNumberingAfterBreak="0">
     <w:nsid w:val="52DB6B77"/>
     <w:multiLevelType w:val="hybridMultilevel"/>
     <w:tmpl w:val="44B8AE0A"/>
@@ -8085,7 +11331,7 @@
       </w:pPr>
     </w:lvl>
   </w:abstractNum>
-  <w:abstractNum w:abstractNumId="2" w15:restartNumberingAfterBreak="0">
+  <w:abstractNum w:abstractNumId="3" w15:restartNumberingAfterBreak="0">
     <w:nsid w:val="57A640F3"/>
     <w:multiLevelType w:val="hybridMultilevel"/>
     <w:tmpl w:val="F1AC0682"/>
@@ -8175,13 +11421,16 @@
     </w:lvl>
   </w:abstractNum>
   <w:num w:numId="1" w16cid:durableId="51856244">
+    <w:abstractNumId w:val="3"/>
+  </w:num>
+  <w:num w:numId="2" w16cid:durableId="2089569521">
+    <w:abstractNumId w:val="1"/>
+  </w:num>
+  <w:num w:numId="3" w16cid:durableId="1409494015">
     <w:abstractNumId w:val="2"/>
   </w:num>
-  <w:num w:numId="2" w16cid:durableId="2089569521">
+  <w:num w:numId="4" w16cid:durableId="1328361241">
     <w:abstractNumId w:val="0"/>
-  </w:num>
-  <w:num w:numId="3" w16cid:durableId="1409494015">
-    <w:abstractNumId w:val="1"/>
   </w:num>
 </w:numbering>
 </file>

</xml_diff>